<commit_message>
-Update doc and upload examples
</commit_message>
<xml_diff>
--- a/BotPDF.docx
+++ b/BotPDF.docx
@@ -2820,7 +2820,21 @@
         <w:rPr>
           <w:color w:val="0F0F0F"/>
         </w:rPr>
-        <w:t>The project can be found in the following GitHub repository: https://github.com/wendyzv319/BotPDF.git. Simply clone it to access all of its content effortlessly</w:t>
+        <w:t xml:space="preserve">The project can be found in the following GitHub repository: </w:t>
+      </w:r>
+      <w:hyperlink r:id="rId13" w:history="1">
+        <w:r>
+          <w:rPr>
+            <w:rStyle w:val="Hyperlink"/>
+          </w:rPr>
+          <w:t>https://github.com/wendyzv319/BotPDF.git</w:t>
+        </w:r>
+      </w:hyperlink>
+      <w:r>
+        <w:rPr>
+          <w:color w:val="0F0F0F"/>
+        </w:rPr>
+        <w:t>. Simply clone it to access all of its content effortlessly</w:t>
       </w:r>
       <w:r>
         <w:rPr>
@@ -2844,7 +2858,31 @@
         <w:rPr>
           <w:color w:val="0F0F0F"/>
         </w:rPr>
-        <w:t>Within the project, there is an install.bat and run.bat file that allow the user to install the necessary dependencies and deploy the application respectively.</w:t>
+        <w:t xml:space="preserve">Within the project, there is an install.bat and run.bat file </w:t>
+      </w:r>
+      <w:r>
+        <w:rPr>
+          <w:color w:val="0F0F0F"/>
+        </w:rPr>
+        <w:t>(</w:t>
+      </w:r>
+      <w:r>
+        <w:rPr>
+          <w:color w:val="0F0F0F"/>
+        </w:rPr>
+        <w:t>execute them within the command prompt as you can see in Fig.4</w:t>
+      </w:r>
+      <w:r>
+        <w:rPr>
+          <w:color w:val="0F0F0F"/>
+        </w:rPr>
+        <w:t xml:space="preserve">) </w:t>
+      </w:r>
+      <w:r>
+        <w:rPr>
+          <w:color w:val="0F0F0F"/>
+        </w:rPr>
+        <w:t>that allow the user to install the necessary dependencies and deploy the application respectively.</w:t>
       </w:r>
     </w:p>
     <w:p>
@@ -2873,150 +2911,6 @@
             <wp:extent cx="3406140" cy="1112971"/>
             <wp:effectExtent l="0" t="0" r="3810" b="0"/>
             <wp:docPr id="5" name="Picture 5"/>
-            <wp:cNvGraphicFramePr>
-              <a:graphicFrameLocks xmlns:a="http://schemas.openxmlformats.org/drawingml/2006/main" noChangeAspect="1"/>
-            </wp:cNvGraphicFramePr>
-            <a:graphic xmlns:a="http://schemas.openxmlformats.org/drawingml/2006/main">
-              <a:graphicData uri="http://schemas.openxmlformats.org/drawingml/2006/picture">
-                <pic:pic xmlns:pic="http://schemas.openxmlformats.org/drawingml/2006/picture">
-                  <pic:nvPicPr>
-                    <pic:cNvPr id="1" name=""/>
-                    <pic:cNvPicPr/>
-                  </pic:nvPicPr>
-                  <pic:blipFill>
-                    <a:blip r:embed="rId13"/>
-                    <a:stretch>
-                      <a:fillRect/>
-                    </a:stretch>
-                  </pic:blipFill>
-                  <pic:spPr>
-                    <a:xfrm>
-                      <a:off x="0" y="0"/>
-                      <a:ext cx="3455249" cy="1129018"/>
-                    </a:xfrm>
-                    <a:prstGeom prst="rect">
-                      <a:avLst/>
-                    </a:prstGeom>
-                  </pic:spPr>
-                </pic:pic>
-              </a:graphicData>
-            </a:graphic>
-          </wp:inline>
-        </w:drawing>
-      </w:r>
-    </w:p>
-    <w:p>
-      <w:pPr>
-        <w:pStyle w:val="Default"/>
-        <w:jc w:val="center"/>
-        <w:rPr>
-          <w:color w:val="0F0F0F"/>
-        </w:rPr>
-      </w:pPr>
-      <w:r>
-        <w:rPr>
-          <w:color w:val="0F0F0F"/>
-        </w:rPr>
-        <w:t xml:space="preserve">Fig.4 Step sequences to start using </w:t>
-      </w:r>
-      <w:proofErr w:type="spellStart"/>
-      <w:r>
-        <w:rPr>
-          <w:color w:val="0F0F0F"/>
-        </w:rPr>
-        <w:t>BotPdf</w:t>
-      </w:r>
-      <w:proofErr w:type="spellEnd"/>
-    </w:p>
-    <w:p>
-      <w:pPr>
-        <w:pStyle w:val="Default"/>
-        <w:jc w:val="both"/>
-        <w:rPr>
-          <w:color w:val="0F0F0F"/>
-        </w:rPr>
-      </w:pPr>
-    </w:p>
-    <w:p>
-      <w:pPr>
-        <w:pStyle w:val="Default"/>
-        <w:jc w:val="both"/>
-        <w:rPr>
-          <w:color w:val="0F0F0F"/>
-        </w:rPr>
-      </w:pPr>
-      <w:r>
-        <w:rPr>
-          <w:color w:val="0F0F0F"/>
-        </w:rPr>
-        <w:t xml:space="preserve">The user interface of </w:t>
-      </w:r>
-      <w:proofErr w:type="spellStart"/>
-      <w:r>
-        <w:rPr>
-          <w:color w:val="0F0F0F"/>
-        </w:rPr>
-        <w:t>BootPdf</w:t>
-      </w:r>
-      <w:proofErr w:type="spellEnd"/>
-      <w:r>
-        <w:rPr>
-          <w:color w:val="0F0F0F"/>
-        </w:rPr>
-        <w:t xml:space="preserve"> is characterized by its simplicity. Once the user accesses the main page</w:t>
-      </w:r>
-      <w:r>
-        <w:rPr>
-          <w:color w:val="0F0F0F"/>
-        </w:rPr>
-        <w:t xml:space="preserve"> (Fig.5)</w:t>
-      </w:r>
-      <w:r>
-        <w:rPr>
-          <w:color w:val="0F0F0F"/>
-        </w:rPr>
-        <w:t>, a button is presented to facilitate the loading of PDF documents into the system.</w:t>
-      </w:r>
-    </w:p>
-    <w:bookmarkEnd w:id="18"/>
-    <w:p>
-      <w:pPr>
-        <w:pStyle w:val="Default"/>
-        <w:jc w:val="both"/>
-        <w:rPr>
-          <w:color w:val="0F0F0F"/>
-        </w:rPr>
-      </w:pPr>
-    </w:p>
-    <w:p>
-      <w:pPr>
-        <w:pStyle w:val="Default"/>
-        <w:jc w:val="both"/>
-        <w:rPr>
-          <w:color w:val="0F0F0F"/>
-        </w:rPr>
-      </w:pPr>
-    </w:p>
-    <w:p>
-      <w:pPr>
-        <w:pStyle w:val="Default"/>
-        <w:jc w:val="center"/>
-        <w:rPr>
-          <w:b/>
-          <w:bCs/>
-          <w:sz w:val="28"/>
-          <w:szCs w:val="28"/>
-        </w:rPr>
-      </w:pPr>
-      <w:r>
-        <w:rPr>
-          <w:noProof/>
-        </w:rPr>
-        <w:drawing>
-          <wp:inline distT="0" distB="0" distL="0" distR="0" wp14:anchorId="2D02D2F8" wp14:editId="1BCD8125">
-            <wp:extent cx="2895600" cy="1520498"/>
-            <wp:effectExtent l="0" t="0" r="0" b="3810"/>
-            <wp:docPr id="7" name="Picture 7"/>
             <wp:cNvGraphicFramePr>
               <a:graphicFrameLocks xmlns:a="http://schemas.openxmlformats.org/drawingml/2006/main" noChangeAspect="1"/>
             </wp:cNvGraphicFramePr>
@@ -3036,7 +2930,7 @@
                   <pic:spPr>
                     <a:xfrm>
                       <a:off x="0" y="0"/>
-                      <a:ext cx="3034067" cy="1593208"/>
+                      <a:ext cx="3455249" cy="1129018"/>
                     </a:xfrm>
                     <a:prstGeom prst="rect">
                       <a:avLst/>
@@ -3057,36 +2951,25 @@
           <w:color w:val="0F0F0F"/>
         </w:rPr>
       </w:pPr>
-      <w:bookmarkStart w:id="19" w:name="_Hlk152002512"/>
-      <w:r>
-        <w:rPr>
-          <w:color w:val="0F0F0F"/>
-        </w:rPr>
-        <w:t>Fig</w:t>
-      </w:r>
-      <w:r>
-        <w:rPr>
-          <w:color w:val="0F0F0F"/>
-        </w:rPr>
-        <w:t>.</w:t>
-      </w:r>
-      <w:r>
-        <w:rPr>
-          <w:color w:val="0F0F0F"/>
-        </w:rPr>
-        <w:t>5</w:t>
-      </w:r>
-      <w:r>
-        <w:rPr>
-          <w:color w:val="0F0F0F"/>
-        </w:rPr>
-        <w:t xml:space="preserve"> Main page</w:t>
-      </w:r>
-    </w:p>
-    <w:bookmarkEnd w:id="19"/>
+      <w:r>
+        <w:rPr>
+          <w:color w:val="0F0F0F"/>
+        </w:rPr>
+        <w:t xml:space="preserve">Fig.4 Step sequences to start using </w:t>
+      </w:r>
+      <w:proofErr w:type="spellStart"/>
+      <w:r>
+        <w:rPr>
+          <w:color w:val="0F0F0F"/>
+        </w:rPr>
+        <w:t>BotPdf</w:t>
+      </w:r>
+      <w:proofErr w:type="spellEnd"/>
+    </w:p>
     <w:p>
       <w:pPr>
         <w:pStyle w:val="Default"/>
+        <w:jc w:val="both"/>
         <w:rPr>
           <w:color w:val="0F0F0F"/>
         </w:rPr>
@@ -3104,24 +2987,58 @@
         <w:rPr>
           <w:color w:val="0F0F0F"/>
         </w:rPr>
-        <w:t>In the subsequent phase, the document analysis is initiated by the activation of a specific button</w:t>
-      </w:r>
-      <w:r>
-        <w:rPr>
-          <w:color w:val="0F0F0F"/>
-        </w:rPr>
-        <w:t xml:space="preserve"> (Process Document Fig.6)</w:t>
-      </w:r>
-      <w:r>
-        <w:rPr>
-          <w:color w:val="0F0F0F"/>
-        </w:rPr>
-        <w:t>. During this process, guided by the interface, an estimated duration is considered, which may extend for a few moments, possibly reaching up to a minute, during which the system conducts a detailed evaluation of the document's content.</w:t>
-      </w:r>
-    </w:p>
+        <w:t xml:space="preserve">The user interface of </w:t>
+      </w:r>
+      <w:proofErr w:type="spellStart"/>
+      <w:r>
+        <w:rPr>
+          <w:color w:val="0F0F0F"/>
+        </w:rPr>
+        <w:t>BootPdf</w:t>
+      </w:r>
+      <w:proofErr w:type="spellEnd"/>
+      <w:r>
+        <w:rPr>
+          <w:color w:val="0F0F0F"/>
+        </w:rPr>
+        <w:t xml:space="preserve"> is characterized by its simplicity. Once the user accesses the main page</w:t>
+      </w:r>
+      <w:r>
+        <w:rPr>
+          <w:color w:val="0F0F0F"/>
+        </w:rPr>
+        <w:t xml:space="preserve"> (Fig.5)</w:t>
+      </w:r>
+      <w:r>
+        <w:rPr>
+          <w:color w:val="0F0F0F"/>
+        </w:rPr>
+        <w:t>, a button is presented to facilitate the loading of PDF documents into the system.</w:t>
+      </w:r>
+    </w:p>
+    <w:bookmarkEnd w:id="18"/>
     <w:p>
       <w:pPr>
         <w:pStyle w:val="Default"/>
+        <w:jc w:val="both"/>
+        <w:rPr>
+          <w:color w:val="0F0F0F"/>
+        </w:rPr>
+      </w:pPr>
+    </w:p>
+    <w:p>
+      <w:pPr>
+        <w:pStyle w:val="Default"/>
+        <w:jc w:val="both"/>
+        <w:rPr>
+          <w:color w:val="0F0F0F"/>
+        </w:rPr>
+      </w:pPr>
+    </w:p>
+    <w:p>
+      <w:pPr>
+        <w:pStyle w:val="Default"/>
+        <w:jc w:val="center"/>
         <w:rPr>
           <w:b/>
           <w:bCs/>
@@ -3129,27 +3046,15 @@
           <w:szCs w:val="28"/>
         </w:rPr>
       </w:pPr>
-    </w:p>
-    <w:p>
-      <w:pPr>
-        <w:pStyle w:val="Default"/>
-        <w:jc w:val="center"/>
-        <w:rPr>
-          <w:b/>
-          <w:bCs/>
-          <w:sz w:val="28"/>
-          <w:szCs w:val="28"/>
-        </w:rPr>
-      </w:pPr>
       <w:r>
         <w:rPr>
           <w:noProof/>
         </w:rPr>
         <w:drawing>
-          <wp:inline distT="0" distB="0" distL="0" distR="0" wp14:anchorId="7E0115B0" wp14:editId="41E2084E">
-            <wp:extent cx="2903220" cy="1433309"/>
-            <wp:effectExtent l="0" t="0" r="0" b="0"/>
-            <wp:docPr id="8" name="Picture 8"/>
+          <wp:inline distT="0" distB="0" distL="0" distR="0" wp14:anchorId="2D02D2F8" wp14:editId="245286A0">
+            <wp:extent cx="2537460" cy="1332437"/>
+            <wp:effectExtent l="0" t="0" r="0" b="1270"/>
+            <wp:docPr id="7" name="Picture 7"/>
             <wp:cNvGraphicFramePr>
               <a:graphicFrameLocks xmlns:a="http://schemas.openxmlformats.org/drawingml/2006/main" noChangeAspect="1"/>
             </wp:cNvGraphicFramePr>
@@ -3169,7 +3074,7 @@
                   <pic:spPr>
                     <a:xfrm>
                       <a:off x="0" y="0"/>
-                      <a:ext cx="3040655" cy="1501160"/>
+                      <a:ext cx="2693407" cy="1414326"/>
                     </a:xfrm>
                     <a:prstGeom prst="rect">
                       <a:avLst/>
@@ -3190,7 +3095,7 @@
           <w:color w:val="0F0F0F"/>
         </w:rPr>
       </w:pPr>
-      <w:bookmarkStart w:id="20" w:name="_Hlk152147520"/>
+      <w:bookmarkStart w:id="19" w:name="_Hlk152002512"/>
       <w:r>
         <w:rPr>
           <w:color w:val="0F0F0F"/>
@@ -3207,28 +3112,16 @@
         <w:rPr>
           <w:color w:val="0F0F0F"/>
         </w:rPr>
-        <w:t>6</w:t>
-      </w:r>
-      <w:r>
-        <w:rPr>
-          <w:color w:val="0F0F0F"/>
-        </w:rPr>
-        <w:t xml:space="preserve"> </w:t>
-      </w:r>
-      <w:r>
-        <w:rPr>
-          <w:color w:val="0F0F0F"/>
-        </w:rPr>
-        <w:t>App</w:t>
-      </w:r>
-      <w:r>
-        <w:rPr>
-          <w:color w:val="0F0F0F"/>
-        </w:rPr>
-        <w:t xml:space="preserve"> after loading the document</w:t>
-      </w:r>
-      <w:bookmarkEnd w:id="20"/>
-    </w:p>
+        <w:t>5</w:t>
+      </w:r>
+      <w:r>
+        <w:rPr>
+          <w:color w:val="0F0F0F"/>
+        </w:rPr>
+        <w:t xml:space="preserve"> Main page</w:t>
+      </w:r>
+    </w:p>
+    <w:bookmarkEnd w:id="19"/>
     <w:p>
       <w:pPr>
         <w:pStyle w:val="Default"/>
@@ -3236,31 +3129,42 @@
           <w:color w:val="0F0F0F"/>
         </w:rPr>
       </w:pPr>
-      <w:r>
-        <w:rPr>
-          <w:color w:val="0F0F0F"/>
-        </w:rPr>
-        <w:lastRenderedPageBreak/>
-        <w:t>If an error occurs during the document analysis process, a notification is displayed on the interface informing of the error</w:t>
-      </w:r>
-      <w:r>
-        <w:rPr>
-          <w:color w:val="0F0F0F"/>
-        </w:rPr>
-        <w:t xml:space="preserve"> (Fig. 7)</w:t>
-      </w:r>
-      <w:r>
-        <w:rPr>
-          <w:color w:val="0F0F0F"/>
-        </w:rPr>
-        <w:t>.</w:t>
-      </w:r>
     </w:p>
     <w:p>
       <w:pPr>
         <w:pStyle w:val="Default"/>
-        <w:rPr>
-          <w:color w:val="0F0F0F"/>
+        <w:jc w:val="both"/>
+        <w:rPr>
+          <w:color w:val="0F0F0F"/>
+        </w:rPr>
+      </w:pPr>
+      <w:r>
+        <w:rPr>
+          <w:color w:val="0F0F0F"/>
+        </w:rPr>
+        <w:t>In the subsequent phase, the document analysis is initiated by the activation of a specific button</w:t>
+      </w:r>
+      <w:r>
+        <w:rPr>
+          <w:color w:val="0F0F0F"/>
+        </w:rPr>
+        <w:t xml:space="preserve"> (Process Document Fig.6)</w:t>
+      </w:r>
+      <w:r>
+        <w:rPr>
+          <w:color w:val="0F0F0F"/>
+        </w:rPr>
+        <w:t>. During this process, guided by the interface, an estimated duration is considered, which may extend for a few moments, possibly reaching up to a minute, during which the system conducts a detailed evaluation of the document's content.</w:t>
+      </w:r>
+    </w:p>
+    <w:p>
+      <w:pPr>
+        <w:pStyle w:val="Default"/>
+        <w:rPr>
+          <w:b/>
+          <w:bCs/>
+          <w:sz w:val="28"/>
+          <w:szCs w:val="28"/>
         </w:rPr>
       </w:pPr>
     </w:p>
@@ -3269,7 +3173,10 @@
         <w:pStyle w:val="Default"/>
         <w:jc w:val="center"/>
         <w:rPr>
-          <w:color w:val="0F0F0F"/>
+          <w:b/>
+          <w:bCs/>
+          <w:sz w:val="28"/>
+          <w:szCs w:val="28"/>
         </w:rPr>
       </w:pPr>
       <w:r>
@@ -3277,10 +3184,10 @@
           <w:noProof/>
         </w:rPr>
         <w:drawing>
-          <wp:inline distT="0" distB="0" distL="0" distR="0" wp14:anchorId="3669935F" wp14:editId="77DF89E5">
-            <wp:extent cx="4292805" cy="731520"/>
+          <wp:inline distT="0" distB="0" distL="0" distR="0" wp14:anchorId="7E0115B0" wp14:editId="41E2084E">
+            <wp:extent cx="2903220" cy="1433309"/>
             <wp:effectExtent l="0" t="0" r="0" b="0"/>
-            <wp:docPr id="3" name="Picture 3"/>
+            <wp:docPr id="8" name="Picture 8"/>
             <wp:cNvGraphicFramePr>
               <a:graphicFrameLocks xmlns:a="http://schemas.openxmlformats.org/drawingml/2006/main" noChangeAspect="1"/>
             </wp:cNvGraphicFramePr>
@@ -3300,7 +3207,7 @@
                   <pic:spPr>
                     <a:xfrm>
                       <a:off x="0" y="0"/>
-                      <a:ext cx="4337465" cy="739130"/>
+                      <a:ext cx="3040655" cy="1501160"/>
                     </a:xfrm>
                     <a:prstGeom prst="rect">
                       <a:avLst/>
@@ -3321,24 +3228,79 @@
           <w:color w:val="0F0F0F"/>
         </w:rPr>
       </w:pPr>
-      <w:r>
-        <w:rPr>
-          <w:color w:val="0F0F0F"/>
-        </w:rPr>
-        <w:t>Fig.</w:t>
-      </w:r>
-      <w:r>
-        <w:rPr>
-          <w:color w:val="0F0F0F"/>
-        </w:rPr>
-        <w:t>7</w:t>
-      </w:r>
-      <w:r>
-        <w:rPr>
-          <w:color w:val="0F0F0F"/>
-        </w:rPr>
-        <w:t xml:space="preserve"> Notification when an error occurs processing the document</w:t>
-      </w:r>
+      <w:bookmarkStart w:id="20" w:name="_Hlk152147520"/>
+      <w:r>
+        <w:rPr>
+          <w:color w:val="0F0F0F"/>
+        </w:rPr>
+        <w:t>Fig</w:t>
+      </w:r>
+      <w:r>
+        <w:rPr>
+          <w:color w:val="0F0F0F"/>
+        </w:rPr>
+        <w:t>.</w:t>
+      </w:r>
+      <w:r>
+        <w:rPr>
+          <w:color w:val="0F0F0F"/>
+        </w:rPr>
+        <w:t>6</w:t>
+      </w:r>
+      <w:r>
+        <w:rPr>
+          <w:color w:val="0F0F0F"/>
+        </w:rPr>
+        <w:t xml:space="preserve"> </w:t>
+      </w:r>
+      <w:r>
+        <w:rPr>
+          <w:color w:val="0F0F0F"/>
+        </w:rPr>
+        <w:t>App</w:t>
+      </w:r>
+      <w:r>
+        <w:rPr>
+          <w:color w:val="0F0F0F"/>
+        </w:rPr>
+        <w:t xml:space="preserve"> after loading the document</w:t>
+      </w:r>
+      <w:bookmarkEnd w:id="20"/>
+    </w:p>
+    <w:p>
+      <w:pPr>
+        <w:pStyle w:val="Default"/>
+        <w:rPr>
+          <w:color w:val="0F0F0F"/>
+        </w:rPr>
+      </w:pPr>
+      <w:r>
+        <w:rPr>
+          <w:color w:val="0F0F0F"/>
+        </w:rPr>
+        <w:lastRenderedPageBreak/>
+        <w:t>If an error occurs during the document analysis process, a notification is displayed on the interface informing of the error</w:t>
+      </w:r>
+      <w:r>
+        <w:rPr>
+          <w:color w:val="0F0F0F"/>
+        </w:rPr>
+        <w:t xml:space="preserve"> (Fig. 7)</w:t>
+      </w:r>
+      <w:r>
+        <w:rPr>
+          <w:color w:val="0F0F0F"/>
+        </w:rPr>
+        <w:t>.</w:t>
+      </w:r>
+    </w:p>
+    <w:p>
+      <w:pPr>
+        <w:pStyle w:val="Default"/>
+        <w:rPr>
+          <w:color w:val="0F0F0F"/>
+        </w:rPr>
+      </w:pPr>
     </w:p>
     <w:p>
       <w:pPr>
@@ -3348,77 +3310,15 @@
           <w:color w:val="0F0F0F"/>
         </w:rPr>
       </w:pPr>
-    </w:p>
-    <w:p>
-      <w:pPr>
-        <w:pStyle w:val="Default"/>
-        <w:jc w:val="both"/>
-        <w:rPr>
-          <w:color w:val="0F0F0F"/>
-        </w:rPr>
-      </w:pPr>
-      <w:r>
-        <w:rPr>
-          <w:color w:val="0F0F0F"/>
-        </w:rPr>
-        <w:t>Once the document has been processed, a chat is displayed on the screen (Fig.</w:t>
-      </w:r>
-      <w:r>
-        <w:rPr>
-          <w:color w:val="0F0F0F"/>
-        </w:rPr>
-        <w:t>8</w:t>
-      </w:r>
-      <w:r>
-        <w:rPr>
-          <w:color w:val="0F0F0F"/>
-        </w:rPr>
-        <w:t>), allowing the user to make inquiries about the document. These questions and answers are stored (Fig.</w:t>
-      </w:r>
-      <w:r>
-        <w:rPr>
-          <w:color w:val="0F0F0F"/>
-        </w:rPr>
-        <w:t>9</w:t>
-      </w:r>
-      <w:r>
-        <w:rPr>
-          <w:color w:val="0F0F0F"/>
-        </w:rPr>
-        <w:t>) and can be exported as a .txt file. Additionally, there is a button available to reset the application.</w:t>
-      </w:r>
-    </w:p>
-    <w:p>
-      <w:pPr>
-        <w:pStyle w:val="Default"/>
-        <w:rPr>
-          <w:b/>
-          <w:bCs/>
-          <w:sz w:val="28"/>
-          <w:szCs w:val="28"/>
-        </w:rPr>
-      </w:pPr>
-    </w:p>
-    <w:p>
-      <w:pPr>
-        <w:pStyle w:val="Default"/>
-        <w:jc w:val="center"/>
-        <w:rPr>
-          <w:b/>
-          <w:bCs/>
-          <w:sz w:val="28"/>
-          <w:szCs w:val="28"/>
-        </w:rPr>
-      </w:pPr>
       <w:r>
         <w:rPr>
           <w:noProof/>
         </w:rPr>
         <w:drawing>
-          <wp:inline distT="0" distB="0" distL="0" distR="0" wp14:anchorId="38DD7E19" wp14:editId="0EA591F2">
-            <wp:extent cx="3352095" cy="2171700"/>
-            <wp:effectExtent l="0" t="0" r="1270" b="0"/>
-            <wp:docPr id="9" name="Picture 9"/>
+          <wp:inline distT="0" distB="0" distL="0" distR="0" wp14:anchorId="3669935F" wp14:editId="77DF89E5">
+            <wp:extent cx="4292805" cy="731520"/>
+            <wp:effectExtent l="0" t="0" r="0" b="0"/>
+            <wp:docPr id="3" name="Picture 3"/>
             <wp:cNvGraphicFramePr>
               <a:graphicFrameLocks xmlns:a="http://schemas.openxmlformats.org/drawingml/2006/main" noChangeAspect="1"/>
             </wp:cNvGraphicFramePr>
@@ -3438,7 +3338,7 @@
                   <pic:spPr>
                     <a:xfrm>
                       <a:off x="0" y="0"/>
-                      <a:ext cx="3429775" cy="2222026"/>
+                      <a:ext cx="4337465" cy="739130"/>
                     </a:xfrm>
                     <a:prstGeom prst="rect">
                       <a:avLst/>
@@ -3469,13 +3369,13 @@
         <w:rPr>
           <w:color w:val="0F0F0F"/>
         </w:rPr>
-        <w:t>8</w:t>
-      </w:r>
-      <w:r>
-        <w:rPr>
-          <w:color w:val="0F0F0F"/>
-        </w:rPr>
-        <w:t xml:space="preserve"> Input so that the user can make queries once the document has been processed</w:t>
+        <w:t>7</w:t>
+      </w:r>
+      <w:r>
+        <w:rPr>
+          <w:color w:val="0F0F0F"/>
+        </w:rPr>
+        <w:t xml:space="preserve"> Notification when an error occurs processing the document</w:t>
       </w:r>
     </w:p>
     <w:p>
@@ -3499,7 +3399,19 @@
         <w:rPr>
           <w:color w:val="0F0F0F"/>
         </w:rPr>
-        <w:t xml:space="preserve">As depicted in Fig. </w:t>
+        <w:t>Once the document has been processed, a chat is displayed on the screen (Fig.</w:t>
+      </w:r>
+      <w:r>
+        <w:rPr>
+          <w:color w:val="0F0F0F"/>
+        </w:rPr>
+        <w:t>8</w:t>
+      </w:r>
+      <w:r>
+        <w:rPr>
+          <w:color w:val="0F0F0F"/>
+        </w:rPr>
+        <w:t>), allowing the user to make inquiries about the document. These questions and answers are stored (Fig.</w:t>
       </w:r>
       <w:r>
         <w:rPr>
@@ -3511,38 +3423,29 @@
         <w:rPr>
           <w:color w:val="0F0F0F"/>
         </w:rPr>
-        <w:t xml:space="preserve">, the chat responds in the language chosen by the user, regardless of whether the document is in English, Portuguese, or Spanish. </w:t>
-      </w:r>
-      <w:proofErr w:type="spellStart"/>
-      <w:r>
-        <w:rPr>
-          <w:color w:val="0F0F0F"/>
-        </w:rPr>
-        <w:t>BotPdf</w:t>
-      </w:r>
-      <w:proofErr w:type="spellEnd"/>
-      <w:r>
-        <w:rPr>
-          <w:color w:val="0F0F0F"/>
-        </w:rPr>
-        <w:t xml:space="preserve"> will consistently analyze the document and provide a response related to the information provided by the user. This represents another advantage of the software, as it enables the analysis of documents in any language.</w:t>
+        <w:t>) and can be exported as a .txt file. Additionally, there is a button available to reset the application.</w:t>
       </w:r>
     </w:p>
     <w:p>
       <w:pPr>
         <w:pStyle w:val="Default"/>
-        <w:jc w:val="both"/>
-        <w:rPr>
-          <w:color w:val="0F0F0F"/>
+        <w:rPr>
+          <w:b/>
+          <w:bCs/>
+          <w:sz w:val="28"/>
+          <w:szCs w:val="28"/>
         </w:rPr>
       </w:pPr>
     </w:p>
     <w:p>
       <w:pPr>
         <w:pStyle w:val="Default"/>
-        <w:jc w:val="both"/>
-        <w:rPr>
-          <w:color w:val="0F0F0F"/>
+        <w:jc w:val="center"/>
+        <w:rPr>
+          <w:b/>
+          <w:bCs/>
+          <w:sz w:val="28"/>
+          <w:szCs w:val="28"/>
         </w:rPr>
       </w:pPr>
       <w:r>
@@ -3550,10 +3453,10 @@
           <w:noProof/>
         </w:rPr>
         <w:drawing>
-          <wp:inline distT="0" distB="0" distL="0" distR="0" wp14:anchorId="156A6D43" wp14:editId="701F8C9A">
-            <wp:extent cx="6387251" cy="1249680"/>
-            <wp:effectExtent l="0" t="0" r="0" b="7620"/>
-            <wp:docPr id="10" name="Picture 10"/>
+          <wp:inline distT="0" distB="0" distL="0" distR="0" wp14:anchorId="38DD7E19" wp14:editId="669D3A00">
+            <wp:extent cx="3101340" cy="2009245"/>
+            <wp:effectExtent l="0" t="0" r="3810" b="0"/>
+            <wp:docPr id="9" name="Picture 9"/>
             <wp:cNvGraphicFramePr>
               <a:graphicFrameLocks xmlns:a="http://schemas.openxmlformats.org/drawingml/2006/main" noChangeAspect="1"/>
             </wp:cNvGraphicFramePr>
@@ -3573,7 +3476,7 @@
                   <pic:spPr>
                     <a:xfrm>
                       <a:off x="0" y="0"/>
-                      <a:ext cx="6399107" cy="1252000"/>
+                      <a:ext cx="3183743" cy="2062631"/>
                     </a:xfrm>
                     <a:prstGeom prst="rect">
                       <a:avLst/>
@@ -3604,19 +3507,63 @@
         <w:rPr>
           <w:color w:val="0F0F0F"/>
         </w:rPr>
+        <w:t>8</w:t>
+      </w:r>
+      <w:r>
+        <w:rPr>
+          <w:color w:val="0F0F0F"/>
+        </w:rPr>
+        <w:t xml:space="preserve"> Input so that the user can make queries once the document has been processed</w:t>
+      </w:r>
+    </w:p>
+    <w:p>
+      <w:pPr>
+        <w:pStyle w:val="Default"/>
+        <w:jc w:val="center"/>
+        <w:rPr>
+          <w:color w:val="0F0F0F"/>
+        </w:rPr>
+      </w:pPr>
+    </w:p>
+    <w:p>
+      <w:pPr>
+        <w:pStyle w:val="Default"/>
+        <w:jc w:val="both"/>
+        <w:rPr>
+          <w:color w:val="0F0F0F"/>
+        </w:rPr>
+      </w:pPr>
+      <w:r>
+        <w:rPr>
+          <w:color w:val="0F0F0F"/>
+        </w:rPr>
+        <w:t xml:space="preserve">As depicted in Fig. </w:t>
+      </w:r>
+      <w:r>
+        <w:rPr>
+          <w:color w:val="0F0F0F"/>
+        </w:rPr>
         <w:t>9</w:t>
       </w:r>
       <w:r>
         <w:rPr>
           <w:color w:val="0F0F0F"/>
         </w:rPr>
-        <w:t xml:space="preserve"> </w:t>
-      </w:r>
-      <w:r>
-        <w:rPr>
-          <w:color w:val="0F0F0F"/>
-        </w:rPr>
-        <w:t>Example of how the chat would look</w:t>
+        <w:t xml:space="preserve">, the chat responds in the language chosen by the user, regardless of whether the document is in English, Portuguese, or Spanish. </w:t>
+      </w:r>
+      <w:proofErr w:type="spellStart"/>
+      <w:r>
+        <w:rPr>
+          <w:color w:val="0F0F0F"/>
+        </w:rPr>
+        <w:t>BotPdf</w:t>
+      </w:r>
+      <w:proofErr w:type="spellEnd"/>
+      <w:r>
+        <w:rPr>
+          <w:color w:val="0F0F0F"/>
+        </w:rPr>
+        <w:t xml:space="preserve"> will consistently analyze the document and provide a response related to the information provided by the user. This represents another advantage of the software, as it enables the analysis of documents in any language.</w:t>
       </w:r>
     </w:p>
     <w:p>
@@ -3631,966 +3578,9 @@
     <w:p>
       <w:pPr>
         <w:pStyle w:val="Default"/>
-        <w:rPr>
-          <w:b/>
-          <w:bCs/>
-          <w:sz w:val="28"/>
-          <w:szCs w:val="28"/>
-        </w:rPr>
-      </w:pPr>
-    </w:p>
-    <w:p>
-      <w:pPr>
-        <w:pStyle w:val="Default"/>
-        <w:rPr>
-          <w:b/>
-          <w:bCs/>
-          <w:sz w:val="28"/>
-          <w:szCs w:val="28"/>
-        </w:rPr>
-      </w:pPr>
-      <w:bookmarkStart w:id="21" w:name="UsesCases"/>
-    </w:p>
-    <w:p>
-      <w:pPr>
-        <w:pStyle w:val="Default"/>
-        <w:rPr>
-          <w:sz w:val="28"/>
-          <w:szCs w:val="28"/>
-        </w:rPr>
-      </w:pPr>
-      <w:r>
-        <w:rPr>
-          <w:b/>
-          <w:bCs/>
-          <w:sz w:val="28"/>
-          <w:szCs w:val="28"/>
-        </w:rPr>
-        <w:lastRenderedPageBreak/>
-        <w:t xml:space="preserve">6. Uses cases </w:t>
-      </w:r>
-    </w:p>
-    <w:bookmarkEnd w:id="21"/>
-    <w:p>
-      <w:pPr>
-        <w:pStyle w:val="Default"/>
-        <w:rPr>
-          <w:sz w:val="28"/>
-          <w:szCs w:val="28"/>
-        </w:rPr>
-      </w:pPr>
-    </w:p>
-    <w:p>
-      <w:pPr>
-        <w:rPr>
-          <w:rFonts w:ascii="Arial" w:hAnsi="Arial" w:cs="Arial"/>
-          <w:b/>
-          <w:bCs/>
-          <w:sz w:val="24"/>
-          <w:szCs w:val="24"/>
-        </w:rPr>
-      </w:pPr>
-      <w:bookmarkStart w:id="22" w:name="_Hlk151977988"/>
-      <w:bookmarkStart w:id="23" w:name="SccenarioSuccess"/>
-      <w:r>
-        <w:rPr>
-          <w:rFonts w:ascii="Arial" w:hAnsi="Arial" w:cs="Arial"/>
-          <w:b/>
-          <w:bCs/>
-          <w:sz w:val="24"/>
-          <w:szCs w:val="24"/>
-        </w:rPr>
-        <w:t>6</w:t>
-      </w:r>
-      <w:r>
-        <w:rPr>
-          <w:rFonts w:ascii="Arial" w:hAnsi="Arial" w:cs="Arial"/>
-          <w:b/>
-          <w:bCs/>
-          <w:sz w:val="24"/>
-          <w:szCs w:val="24"/>
-        </w:rPr>
-        <w:t xml:space="preserve">.1 </w:t>
-      </w:r>
-      <w:r>
-        <w:rPr>
-          <w:rFonts w:ascii="Arial" w:hAnsi="Arial" w:cs="Arial"/>
-          <w:b/>
-          <w:bCs/>
-          <w:sz w:val="24"/>
-          <w:szCs w:val="24"/>
-        </w:rPr>
-        <w:t>Scenarios in which users successfully use the software</w:t>
-      </w:r>
-    </w:p>
-    <w:p>
-      <w:pPr>
-        <w:jc w:val="both"/>
-        <w:rPr>
-          <w:rFonts w:ascii="Arial" w:hAnsi="Arial" w:cs="Arial"/>
-          <w:color w:val="0F0F0F"/>
-          <w:sz w:val="24"/>
-          <w:szCs w:val="24"/>
-        </w:rPr>
-      </w:pPr>
-      <w:bookmarkStart w:id="24" w:name="_Hlk151977855"/>
-      <w:bookmarkEnd w:id="22"/>
-      <w:bookmarkEnd w:id="23"/>
-      <w:r>
-        <w:rPr>
-          <w:rFonts w:ascii="Arial" w:hAnsi="Arial" w:cs="Arial"/>
-          <w:b/>
-          <w:color w:val="0F0F0F"/>
-          <w:sz w:val="24"/>
-          <w:szCs w:val="24"/>
-        </w:rPr>
-        <w:t>Scenario 1</w:t>
-      </w:r>
-      <w:bookmarkEnd w:id="24"/>
-      <w:r>
-        <w:rPr>
-          <w:rFonts w:ascii="Arial" w:hAnsi="Arial" w:cs="Arial"/>
-          <w:b/>
-          <w:color w:val="0F0F0F"/>
-          <w:sz w:val="24"/>
-          <w:szCs w:val="24"/>
-        </w:rPr>
-        <w:t>:</w:t>
-      </w:r>
-      <w:r>
-        <w:rPr>
-          <w:rFonts w:ascii="Arial" w:hAnsi="Arial" w:cs="Arial"/>
-          <w:color w:val="0F0F0F"/>
-          <w:sz w:val="24"/>
-          <w:szCs w:val="24"/>
-        </w:rPr>
-        <w:t xml:space="preserve"> Academic Researcher during an investigation process</w:t>
-      </w:r>
-    </w:p>
-    <w:p>
-      <w:pPr>
-        <w:jc w:val="both"/>
-        <w:rPr>
-          <w:rFonts w:ascii="Arial" w:hAnsi="Arial" w:cs="Arial"/>
-          <w:color w:val="0F0F0F"/>
-          <w:sz w:val="24"/>
-          <w:szCs w:val="24"/>
-        </w:rPr>
-      </w:pPr>
-      <w:r>
-        <w:rPr>
-          <w:rFonts w:ascii="Arial" w:hAnsi="Arial" w:cs="Arial"/>
-          <w:i/>
-          <w:color w:val="0F0F0F"/>
-          <w:sz w:val="24"/>
-          <w:szCs w:val="24"/>
-        </w:rPr>
-        <w:t>User:</w:t>
-      </w:r>
-      <w:r>
-        <w:rPr>
-          <w:rFonts w:ascii="Arial" w:hAnsi="Arial" w:cs="Arial"/>
-          <w:color w:val="0F0F0F"/>
-          <w:sz w:val="24"/>
-          <w:szCs w:val="24"/>
-        </w:rPr>
-        <w:t xml:space="preserve"> An academic researcher.</w:t>
-      </w:r>
-    </w:p>
-    <w:p>
-      <w:pPr>
-        <w:jc w:val="both"/>
-        <w:rPr>
-          <w:rFonts w:ascii="Arial" w:hAnsi="Arial" w:cs="Arial"/>
-          <w:color w:val="0F0F0F"/>
-          <w:sz w:val="24"/>
-          <w:szCs w:val="24"/>
-        </w:rPr>
-      </w:pPr>
-      <w:r>
-        <w:rPr>
-          <w:rFonts w:ascii="Arial" w:hAnsi="Arial" w:cs="Arial"/>
-          <w:i/>
-          <w:color w:val="0F0F0F"/>
-          <w:sz w:val="24"/>
-          <w:szCs w:val="24"/>
-        </w:rPr>
-        <w:t>Context and Activity:</w:t>
-      </w:r>
-      <w:r>
-        <w:rPr>
-          <w:rFonts w:ascii="Arial" w:hAnsi="Arial" w:cs="Arial"/>
-          <w:color w:val="0F0F0F"/>
-          <w:sz w:val="24"/>
-          <w:szCs w:val="24"/>
-        </w:rPr>
-        <w:t xml:space="preserve"> The researcher is involved in extensive research and needs to quickly analyze large sets of documents in multiple languages to extract relevant information.</w:t>
-      </w:r>
-    </w:p>
-    <w:p>
-      <w:pPr>
-        <w:jc w:val="both"/>
-        <w:rPr>
-          <w:rFonts w:ascii="Arial" w:hAnsi="Arial" w:cs="Arial"/>
-          <w:color w:val="0F0F0F"/>
-          <w:sz w:val="24"/>
-          <w:szCs w:val="24"/>
-        </w:rPr>
-      </w:pPr>
-      <w:r>
-        <w:rPr>
-          <w:rFonts w:ascii="Arial" w:hAnsi="Arial" w:cs="Arial"/>
-          <w:i/>
-          <w:color w:val="0F0F0F"/>
-          <w:sz w:val="24"/>
-          <w:szCs w:val="24"/>
-        </w:rPr>
-        <w:t>Narrative:</w:t>
-      </w:r>
-      <w:r>
-        <w:rPr>
-          <w:rFonts w:ascii="Arial" w:hAnsi="Arial" w:cs="Arial"/>
-          <w:i/>
-          <w:color w:val="0F0F0F"/>
-          <w:sz w:val="24"/>
-          <w:szCs w:val="24"/>
-        </w:rPr>
-        <w:t xml:space="preserve"> </w:t>
-      </w:r>
-      <w:r>
-        <w:rPr>
-          <w:rFonts w:ascii="Arial" w:hAnsi="Arial" w:cs="Arial"/>
-          <w:color w:val="0F0F0F"/>
-          <w:sz w:val="24"/>
-          <w:szCs w:val="24"/>
-        </w:rPr>
-        <w:t xml:space="preserve">The researcher downloads and installs </w:t>
-      </w:r>
-      <w:proofErr w:type="spellStart"/>
-      <w:r>
-        <w:rPr>
-          <w:rFonts w:ascii="Arial" w:hAnsi="Arial" w:cs="Arial"/>
-          <w:color w:val="0F0F0F"/>
-          <w:sz w:val="24"/>
-          <w:szCs w:val="24"/>
-        </w:rPr>
-        <w:t>BotPDF</w:t>
-      </w:r>
-      <w:proofErr w:type="spellEnd"/>
-      <w:r>
-        <w:rPr>
-          <w:rFonts w:ascii="Arial" w:hAnsi="Arial" w:cs="Arial"/>
-          <w:color w:val="0F0F0F"/>
-          <w:sz w:val="24"/>
-          <w:szCs w:val="24"/>
-        </w:rPr>
-        <w:t xml:space="preserve"> in their research environment.</w:t>
-      </w:r>
-      <w:r>
-        <w:rPr>
-          <w:rFonts w:ascii="Arial" w:hAnsi="Arial" w:cs="Arial"/>
-          <w:color w:val="0F0F0F"/>
-          <w:sz w:val="24"/>
-          <w:szCs w:val="24"/>
-        </w:rPr>
-        <w:t xml:space="preserve"> </w:t>
-      </w:r>
-      <w:r>
-        <w:rPr>
-          <w:rFonts w:ascii="Arial" w:hAnsi="Arial" w:cs="Arial"/>
-          <w:color w:val="0F0F0F"/>
-          <w:sz w:val="24"/>
-          <w:szCs w:val="24"/>
-        </w:rPr>
-        <w:t>Configures the software to recognize and process documents in different languages.</w:t>
-      </w:r>
-      <w:r>
-        <w:rPr>
-          <w:rFonts w:ascii="Arial" w:hAnsi="Arial" w:cs="Arial"/>
-          <w:color w:val="0F0F0F"/>
-          <w:sz w:val="24"/>
-          <w:szCs w:val="24"/>
-        </w:rPr>
-        <w:t xml:space="preserve"> </w:t>
-      </w:r>
-      <w:r>
-        <w:rPr>
-          <w:rFonts w:ascii="Arial" w:hAnsi="Arial" w:cs="Arial"/>
-          <w:color w:val="0F0F0F"/>
-          <w:sz w:val="24"/>
-          <w:szCs w:val="24"/>
-        </w:rPr>
-        <w:t>Uses the document processing function to automatically analyze the content of PDFs.</w:t>
-      </w:r>
-      <w:r>
-        <w:rPr>
-          <w:rFonts w:ascii="Arial" w:hAnsi="Arial" w:cs="Arial"/>
-          <w:color w:val="0F0F0F"/>
-          <w:sz w:val="24"/>
-          <w:szCs w:val="24"/>
-        </w:rPr>
-        <w:t xml:space="preserve"> </w:t>
-      </w:r>
-      <w:r>
-        <w:rPr>
-          <w:rFonts w:ascii="Arial" w:hAnsi="Arial" w:cs="Arial"/>
-          <w:color w:val="0F0F0F"/>
-          <w:sz w:val="24"/>
-          <w:szCs w:val="24"/>
-        </w:rPr>
-        <w:t>Triggers the export function to save the extracted information in a format useful for your research.</w:t>
-      </w:r>
-    </w:p>
-    <w:p>
-      <w:pPr>
-        <w:jc w:val="both"/>
-        <w:rPr>
-          <w:rFonts w:ascii="Arial" w:hAnsi="Arial" w:cs="Arial"/>
-          <w:color w:val="0F0F0F"/>
-          <w:sz w:val="24"/>
-          <w:szCs w:val="24"/>
-        </w:rPr>
-      </w:pPr>
-      <w:r>
-        <w:rPr>
-          <w:rFonts w:ascii="Arial" w:hAnsi="Arial" w:cs="Arial"/>
-          <w:i/>
-          <w:color w:val="0F0F0F"/>
-          <w:sz w:val="24"/>
-          <w:szCs w:val="24"/>
-        </w:rPr>
-        <w:t>Evaluation and Utilization:</w:t>
-      </w:r>
-      <w:r>
-        <w:rPr>
-          <w:rFonts w:ascii="Arial" w:hAnsi="Arial" w:cs="Arial"/>
-          <w:color w:val="0F0F0F"/>
-          <w:sz w:val="24"/>
-          <w:szCs w:val="24"/>
-        </w:rPr>
-        <w:t xml:space="preserve"> The researcher obtains accurate results and quickly processes large volumes of data, saving significant time compared to manual methods.</w:t>
-      </w:r>
-    </w:p>
-    <w:p>
-      <w:pPr>
-        <w:jc w:val="both"/>
-        <w:rPr>
-          <w:rFonts w:ascii="Arial" w:hAnsi="Arial" w:cs="Arial"/>
-          <w:color w:val="0F0F0F"/>
-          <w:sz w:val="24"/>
-          <w:szCs w:val="24"/>
-        </w:rPr>
-      </w:pPr>
-      <w:r>
-        <w:rPr>
-          <w:rFonts w:ascii="Arial" w:hAnsi="Arial" w:cs="Arial"/>
-          <w:b/>
-          <w:color w:val="0F0F0F"/>
-          <w:sz w:val="24"/>
-          <w:szCs w:val="24"/>
-        </w:rPr>
-        <w:t xml:space="preserve">Scenario </w:t>
-      </w:r>
-      <w:r>
-        <w:rPr>
-          <w:rFonts w:ascii="Arial" w:hAnsi="Arial" w:cs="Arial"/>
-          <w:b/>
-          <w:color w:val="0F0F0F"/>
-          <w:sz w:val="24"/>
-          <w:szCs w:val="24"/>
-        </w:rPr>
-        <w:t>2</w:t>
-      </w:r>
-      <w:r>
-        <w:rPr>
-          <w:rFonts w:ascii="Arial" w:hAnsi="Arial" w:cs="Arial"/>
-          <w:color w:val="0F0F0F"/>
-          <w:sz w:val="24"/>
-          <w:szCs w:val="24"/>
-        </w:rPr>
-        <w:t>: Student with Poor Foreign Language Skills</w:t>
-      </w:r>
-    </w:p>
-    <w:p>
-      <w:pPr>
-        <w:jc w:val="both"/>
-        <w:rPr>
-          <w:rFonts w:ascii="Arial" w:hAnsi="Arial" w:cs="Arial"/>
-          <w:color w:val="0F0F0F"/>
-          <w:sz w:val="24"/>
-          <w:szCs w:val="24"/>
-        </w:rPr>
-      </w:pPr>
-      <w:r>
-        <w:rPr>
-          <w:rFonts w:ascii="Arial" w:hAnsi="Arial" w:cs="Arial"/>
-          <w:i/>
-          <w:color w:val="0F0F0F"/>
-          <w:sz w:val="24"/>
-          <w:szCs w:val="24"/>
-        </w:rPr>
-        <w:t>User</w:t>
-      </w:r>
-      <w:r>
-        <w:rPr>
-          <w:rFonts w:ascii="Arial" w:hAnsi="Arial" w:cs="Arial"/>
-          <w:color w:val="0F0F0F"/>
-          <w:sz w:val="24"/>
-          <w:szCs w:val="24"/>
-        </w:rPr>
-        <w:t>: A university student with basic knowledge of technology and limited foreign language proficiency.</w:t>
-      </w:r>
-    </w:p>
-    <w:p>
-      <w:pPr>
-        <w:jc w:val="both"/>
-        <w:rPr>
-          <w:rFonts w:ascii="Arial" w:hAnsi="Arial" w:cs="Arial"/>
-          <w:i/>
-          <w:color w:val="0F0F0F"/>
-          <w:sz w:val="24"/>
-          <w:szCs w:val="24"/>
-        </w:rPr>
-      </w:pPr>
-      <w:r>
-        <w:rPr>
-          <w:rFonts w:ascii="Arial" w:hAnsi="Arial" w:cs="Arial"/>
-          <w:i/>
-          <w:color w:val="0F0F0F"/>
-          <w:sz w:val="24"/>
-          <w:szCs w:val="24"/>
-        </w:rPr>
-        <w:t>Context and Activity:</w:t>
-      </w:r>
-      <w:r>
-        <w:rPr>
-          <w:rFonts w:ascii="Arial" w:hAnsi="Arial" w:cs="Arial"/>
-          <w:color w:val="0F0F0F"/>
-          <w:sz w:val="24"/>
-          <w:szCs w:val="24"/>
-        </w:rPr>
-        <w:t xml:space="preserve"> The student embarks on an academic investigation that involves the study of documents in several foreign languages, despite having limited linguistic skills in </w:t>
-      </w:r>
-      <w:r>
-        <w:rPr>
-          <w:rFonts w:ascii="Arial" w:hAnsi="Arial" w:cs="Arial"/>
-          <w:i/>
-          <w:color w:val="0F0F0F"/>
-          <w:sz w:val="24"/>
-          <w:szCs w:val="24"/>
-        </w:rPr>
-        <w:t>foreign languages.</w:t>
-      </w:r>
-    </w:p>
-    <w:p>
-      <w:pPr>
-        <w:jc w:val="both"/>
-        <w:rPr>
-          <w:rFonts w:ascii="Arial" w:hAnsi="Arial" w:cs="Arial"/>
-          <w:color w:val="0F0F0F"/>
-          <w:sz w:val="24"/>
-          <w:szCs w:val="24"/>
-        </w:rPr>
-      </w:pPr>
-      <w:r>
-        <w:rPr>
-          <w:rFonts w:ascii="Arial" w:hAnsi="Arial" w:cs="Arial"/>
-          <w:i/>
-          <w:color w:val="0F0F0F"/>
-          <w:sz w:val="24"/>
-          <w:szCs w:val="24"/>
-        </w:rPr>
-        <w:t>Narrative:</w:t>
-      </w:r>
-      <w:r>
-        <w:rPr>
-          <w:rFonts w:ascii="Arial" w:hAnsi="Arial" w:cs="Arial"/>
-          <w:i/>
-          <w:color w:val="0F0F0F"/>
-          <w:sz w:val="24"/>
-          <w:szCs w:val="24"/>
-        </w:rPr>
-        <w:t xml:space="preserve"> </w:t>
-      </w:r>
-      <w:r>
-        <w:rPr>
-          <w:rFonts w:ascii="Arial" w:hAnsi="Arial" w:cs="Arial"/>
-          <w:color w:val="0F0F0F"/>
-          <w:sz w:val="24"/>
-          <w:szCs w:val="24"/>
-        </w:rPr>
-        <w:t xml:space="preserve">The student installs </w:t>
-      </w:r>
-      <w:proofErr w:type="spellStart"/>
-      <w:r>
-        <w:rPr>
-          <w:rFonts w:ascii="Arial" w:hAnsi="Arial" w:cs="Arial"/>
-          <w:color w:val="0F0F0F"/>
-          <w:sz w:val="24"/>
-          <w:szCs w:val="24"/>
-        </w:rPr>
-        <w:t>BotPDF</w:t>
-      </w:r>
-      <w:proofErr w:type="spellEnd"/>
-      <w:r>
-        <w:rPr>
-          <w:rFonts w:ascii="Arial" w:hAnsi="Arial" w:cs="Arial"/>
-          <w:color w:val="0F0F0F"/>
-          <w:sz w:val="24"/>
-          <w:szCs w:val="24"/>
-        </w:rPr>
-        <w:t>, configures the software, uploads the documents, processes them and can ask questions about them.</w:t>
-      </w:r>
-    </w:p>
-    <w:p>
-      <w:pPr>
-        <w:jc w:val="both"/>
-        <w:rPr>
-          <w:rFonts w:ascii="Arial" w:hAnsi="Arial" w:cs="Arial"/>
-          <w:color w:val="0F0F0F"/>
-          <w:sz w:val="24"/>
-          <w:szCs w:val="24"/>
-        </w:rPr>
-      </w:pPr>
-      <w:r>
-        <w:rPr>
-          <w:rFonts w:ascii="Arial" w:hAnsi="Arial" w:cs="Arial"/>
-          <w:i/>
-          <w:color w:val="0F0F0F"/>
-          <w:sz w:val="24"/>
-          <w:szCs w:val="24"/>
-        </w:rPr>
-        <w:t>Evaluation and Resulting Utility:</w:t>
-      </w:r>
-      <w:r>
-        <w:rPr>
-          <w:rFonts w:ascii="Arial" w:hAnsi="Arial" w:cs="Arial"/>
-          <w:color w:val="0F0F0F"/>
-          <w:sz w:val="24"/>
-          <w:szCs w:val="24"/>
-        </w:rPr>
-        <w:t xml:space="preserve"> The student experiences a significant improvement when using </w:t>
-      </w:r>
-      <w:proofErr w:type="spellStart"/>
-      <w:r>
-        <w:rPr>
-          <w:rFonts w:ascii="Arial" w:hAnsi="Arial" w:cs="Arial"/>
-          <w:color w:val="0F0F0F"/>
-          <w:sz w:val="24"/>
-          <w:szCs w:val="24"/>
-        </w:rPr>
-        <w:t>BotPDF</w:t>
-      </w:r>
-      <w:proofErr w:type="spellEnd"/>
-      <w:r>
-        <w:rPr>
-          <w:rFonts w:ascii="Arial" w:hAnsi="Arial" w:cs="Arial"/>
-          <w:color w:val="0F0F0F"/>
-          <w:sz w:val="24"/>
-          <w:szCs w:val="24"/>
-        </w:rPr>
-        <w:t>. The tool allows you to address documents in foreign languages efficiently, overcoming linguistic limitations, thus achieving a more accessible understanding of the material studied.</w:t>
-      </w:r>
-    </w:p>
-    <w:p>
-      <w:pPr>
-        <w:jc w:val="both"/>
-        <w:rPr>
-          <w:rFonts w:ascii="Arial" w:hAnsi="Arial" w:cs="Arial"/>
-          <w:b/>
-          <w:bCs/>
-          <w:color w:val="0F0F0F"/>
-          <w:sz w:val="24"/>
-          <w:szCs w:val="24"/>
-        </w:rPr>
-      </w:pPr>
-    </w:p>
-    <w:p>
-      <w:pPr>
-        <w:jc w:val="both"/>
-        <w:rPr>
-          <w:rFonts w:ascii="Arial" w:hAnsi="Arial" w:cs="Arial"/>
-          <w:b/>
-          <w:bCs/>
-          <w:color w:val="0F0F0F"/>
-          <w:sz w:val="24"/>
-          <w:szCs w:val="24"/>
-        </w:rPr>
-      </w:pPr>
-      <w:bookmarkStart w:id="25" w:name="SccenarioFail"/>
-      <w:r>
-        <w:rPr>
-          <w:rFonts w:ascii="Arial" w:hAnsi="Arial" w:cs="Arial"/>
-          <w:b/>
-          <w:bCs/>
-          <w:color w:val="0F0F0F"/>
-          <w:sz w:val="24"/>
-          <w:szCs w:val="24"/>
-        </w:rPr>
-        <w:t>6.</w:t>
-      </w:r>
-      <w:r>
-        <w:rPr>
-          <w:rFonts w:ascii="Arial" w:hAnsi="Arial" w:cs="Arial"/>
-          <w:b/>
-          <w:bCs/>
-          <w:color w:val="0F0F0F"/>
-          <w:sz w:val="24"/>
-          <w:szCs w:val="24"/>
-        </w:rPr>
-        <w:t>2</w:t>
-      </w:r>
-      <w:r>
-        <w:rPr>
-          <w:rFonts w:ascii="Arial" w:hAnsi="Arial" w:cs="Arial"/>
-          <w:b/>
-          <w:bCs/>
-          <w:color w:val="0F0F0F"/>
-          <w:sz w:val="24"/>
-          <w:szCs w:val="24"/>
-        </w:rPr>
-        <w:t xml:space="preserve"> Scenarios where users have problems using the software</w:t>
-      </w:r>
-    </w:p>
-    <w:bookmarkEnd w:id="25"/>
-    <w:p>
-      <w:pPr>
-        <w:jc w:val="both"/>
-        <w:rPr>
-          <w:rFonts w:ascii="Arial" w:hAnsi="Arial" w:cs="Arial"/>
-          <w:b/>
-          <w:color w:val="0F0F0F"/>
-          <w:sz w:val="24"/>
-          <w:szCs w:val="24"/>
-        </w:rPr>
-      </w:pPr>
-      <w:r>
-        <w:rPr>
-          <w:rFonts w:ascii="Arial" w:hAnsi="Arial" w:cs="Arial"/>
-          <w:b/>
-          <w:color w:val="0F0F0F"/>
-          <w:sz w:val="24"/>
-          <w:szCs w:val="24"/>
-        </w:rPr>
-        <w:t xml:space="preserve">Scenario 1: Student or Academic Researcher without </w:t>
-      </w:r>
-      <w:proofErr w:type="spellStart"/>
-      <w:r>
-        <w:rPr>
-          <w:rFonts w:ascii="Arial" w:hAnsi="Arial" w:cs="Arial"/>
-          <w:b/>
-          <w:color w:val="0F0F0F"/>
-          <w:sz w:val="24"/>
-          <w:szCs w:val="24"/>
-        </w:rPr>
-        <w:t>OpenAI</w:t>
-      </w:r>
-      <w:proofErr w:type="spellEnd"/>
-      <w:r>
-        <w:rPr>
-          <w:rFonts w:ascii="Arial" w:hAnsi="Arial" w:cs="Arial"/>
-          <w:b/>
-          <w:color w:val="0F0F0F"/>
-          <w:sz w:val="24"/>
-          <w:szCs w:val="24"/>
-        </w:rPr>
-        <w:t xml:space="preserve"> API Key</w:t>
-      </w:r>
-    </w:p>
-    <w:p>
-      <w:pPr>
-        <w:jc w:val="both"/>
-        <w:rPr>
-          <w:rFonts w:ascii="Arial" w:hAnsi="Arial" w:cs="Arial"/>
-          <w:color w:val="0F0F0F"/>
-          <w:sz w:val="24"/>
-          <w:szCs w:val="24"/>
-        </w:rPr>
-      </w:pPr>
-      <w:r>
-        <w:rPr>
-          <w:rFonts w:ascii="Arial" w:hAnsi="Arial" w:cs="Arial"/>
-          <w:i/>
-          <w:color w:val="0F0F0F"/>
-          <w:sz w:val="24"/>
-          <w:szCs w:val="24"/>
-        </w:rPr>
-        <w:t>User:</w:t>
-      </w:r>
-      <w:r>
-        <w:rPr>
-          <w:rFonts w:ascii="Arial" w:hAnsi="Arial" w:cs="Arial"/>
-          <w:color w:val="0F0F0F"/>
-          <w:sz w:val="24"/>
-          <w:szCs w:val="24"/>
-        </w:rPr>
-        <w:t xml:space="preserve"> A student or researcher with basic technical knowledge.</w:t>
-      </w:r>
-    </w:p>
-    <w:p>
-      <w:pPr>
-        <w:jc w:val="both"/>
-        <w:rPr>
-          <w:rFonts w:ascii="Arial" w:hAnsi="Arial" w:cs="Arial"/>
-          <w:color w:val="0F0F0F"/>
-          <w:sz w:val="24"/>
-          <w:szCs w:val="24"/>
-        </w:rPr>
-      </w:pPr>
-      <w:r>
-        <w:rPr>
-          <w:rFonts w:ascii="Arial" w:hAnsi="Arial" w:cs="Arial"/>
-          <w:i/>
-          <w:color w:val="0F0F0F"/>
-          <w:sz w:val="24"/>
-          <w:szCs w:val="24"/>
-        </w:rPr>
-        <w:t>Context and Activity:</w:t>
-      </w:r>
-      <w:r>
-        <w:rPr>
-          <w:rFonts w:ascii="Arial" w:hAnsi="Arial" w:cs="Arial"/>
-          <w:color w:val="0F0F0F"/>
-          <w:sz w:val="24"/>
-          <w:szCs w:val="24"/>
-        </w:rPr>
-        <w:t xml:space="preserve"> The user is using </w:t>
-      </w:r>
-      <w:proofErr w:type="spellStart"/>
-      <w:r>
-        <w:rPr>
-          <w:rFonts w:ascii="Arial" w:hAnsi="Arial" w:cs="Arial"/>
-          <w:color w:val="0F0F0F"/>
-          <w:sz w:val="24"/>
-          <w:szCs w:val="24"/>
-        </w:rPr>
-        <w:t>BotPDF</w:t>
-      </w:r>
-      <w:proofErr w:type="spellEnd"/>
-      <w:r>
-        <w:rPr>
-          <w:rFonts w:ascii="Arial" w:hAnsi="Arial" w:cs="Arial"/>
-          <w:color w:val="0F0F0F"/>
-          <w:sz w:val="24"/>
-          <w:szCs w:val="24"/>
-        </w:rPr>
-        <w:t xml:space="preserve"> to process documents in an academic research project. You have not configured the </w:t>
-      </w:r>
-      <w:proofErr w:type="spellStart"/>
-      <w:r>
-        <w:rPr>
-          <w:rFonts w:ascii="Arial" w:hAnsi="Arial" w:cs="Arial"/>
-          <w:color w:val="0F0F0F"/>
-          <w:sz w:val="24"/>
-          <w:szCs w:val="24"/>
-        </w:rPr>
-        <w:t>OpenAI</w:t>
-      </w:r>
-      <w:proofErr w:type="spellEnd"/>
-      <w:r>
-        <w:rPr>
-          <w:rFonts w:ascii="Arial" w:hAnsi="Arial" w:cs="Arial"/>
-          <w:color w:val="0F0F0F"/>
-          <w:sz w:val="24"/>
-          <w:szCs w:val="24"/>
-        </w:rPr>
-        <w:t xml:space="preserve"> API key correctly in the software settings.</w:t>
-      </w:r>
-    </w:p>
-    <w:p>
-      <w:pPr>
-        <w:jc w:val="both"/>
-        <w:rPr>
-          <w:rFonts w:ascii="Arial" w:hAnsi="Arial" w:cs="Arial"/>
-          <w:color w:val="0F0F0F"/>
-          <w:sz w:val="24"/>
-          <w:szCs w:val="24"/>
-        </w:rPr>
-      </w:pPr>
-      <w:r>
-        <w:rPr>
-          <w:rFonts w:ascii="Arial" w:hAnsi="Arial" w:cs="Arial"/>
-          <w:i/>
-          <w:color w:val="0F0F0F"/>
-          <w:sz w:val="24"/>
-          <w:szCs w:val="24"/>
-        </w:rPr>
-        <w:lastRenderedPageBreak/>
-        <w:t>Narrative:</w:t>
-      </w:r>
-      <w:r>
-        <w:rPr>
-          <w:rFonts w:ascii="Arial" w:hAnsi="Arial" w:cs="Arial"/>
-          <w:color w:val="0F0F0F"/>
-          <w:sz w:val="24"/>
-          <w:szCs w:val="24"/>
-        </w:rPr>
-        <w:t xml:space="preserve"> The user installs </w:t>
-      </w:r>
-      <w:proofErr w:type="spellStart"/>
-      <w:r>
-        <w:rPr>
-          <w:rFonts w:ascii="Arial" w:hAnsi="Arial" w:cs="Arial"/>
-          <w:color w:val="0F0F0F"/>
-          <w:sz w:val="24"/>
-          <w:szCs w:val="24"/>
-        </w:rPr>
-        <w:t>BotPDF</w:t>
-      </w:r>
-      <w:proofErr w:type="spellEnd"/>
-      <w:r>
-        <w:rPr>
-          <w:rFonts w:ascii="Arial" w:hAnsi="Arial" w:cs="Arial"/>
-          <w:color w:val="0F0F0F"/>
-          <w:sz w:val="24"/>
-          <w:szCs w:val="24"/>
-        </w:rPr>
-        <w:t xml:space="preserve">. During setup, the user does not provide the required </w:t>
-      </w:r>
-      <w:proofErr w:type="spellStart"/>
-      <w:r>
-        <w:rPr>
-          <w:rFonts w:ascii="Arial" w:hAnsi="Arial" w:cs="Arial"/>
-          <w:color w:val="0F0F0F"/>
-          <w:sz w:val="24"/>
-          <w:szCs w:val="24"/>
-        </w:rPr>
-        <w:t>OpenAI</w:t>
-      </w:r>
-      <w:proofErr w:type="spellEnd"/>
-      <w:r>
-        <w:rPr>
-          <w:rFonts w:ascii="Arial" w:hAnsi="Arial" w:cs="Arial"/>
-          <w:color w:val="0F0F0F"/>
-          <w:sz w:val="24"/>
-          <w:szCs w:val="24"/>
-        </w:rPr>
-        <w:t xml:space="preserve"> API key, attempts to process a document, and receives error </w:t>
-      </w:r>
-      <w:bookmarkStart w:id="26" w:name="_Hlk152008997"/>
-      <w:r>
-        <w:rPr>
-          <w:rFonts w:ascii="Arial" w:hAnsi="Arial" w:cs="Arial"/>
-          <w:color w:val="0F0F0F"/>
-          <w:sz w:val="24"/>
-          <w:szCs w:val="24"/>
-        </w:rPr>
-        <w:t xml:space="preserve">messages indicating that authentication with </w:t>
-      </w:r>
-      <w:proofErr w:type="spellStart"/>
-      <w:r>
-        <w:rPr>
-          <w:rFonts w:ascii="Arial" w:hAnsi="Arial" w:cs="Arial"/>
-          <w:color w:val="0F0F0F"/>
-          <w:sz w:val="24"/>
-          <w:szCs w:val="24"/>
-        </w:rPr>
-        <w:t>OpenAI</w:t>
-      </w:r>
-      <w:proofErr w:type="spellEnd"/>
-      <w:r>
-        <w:rPr>
-          <w:rFonts w:ascii="Arial" w:hAnsi="Arial" w:cs="Arial"/>
-          <w:color w:val="0F0F0F"/>
-          <w:sz w:val="24"/>
-          <w:szCs w:val="24"/>
-        </w:rPr>
-        <w:t xml:space="preserve"> has failed</w:t>
-      </w:r>
-      <w:bookmarkEnd w:id="26"/>
-      <w:r>
-        <w:rPr>
-          <w:rFonts w:ascii="Arial" w:hAnsi="Arial" w:cs="Arial"/>
-          <w:color w:val="0F0F0F"/>
-          <w:sz w:val="24"/>
-          <w:szCs w:val="24"/>
-        </w:rPr>
-        <w:t xml:space="preserve"> (Fig.</w:t>
-      </w:r>
-      <w:r>
-        <w:rPr>
-          <w:rFonts w:ascii="Arial" w:hAnsi="Arial" w:cs="Arial"/>
-          <w:color w:val="0F0F0F"/>
-          <w:sz w:val="24"/>
-          <w:szCs w:val="24"/>
-        </w:rPr>
-        <w:t>10</w:t>
-      </w:r>
-      <w:r>
-        <w:rPr>
-          <w:rFonts w:ascii="Arial" w:hAnsi="Arial" w:cs="Arial"/>
-          <w:color w:val="0F0F0F"/>
-          <w:sz w:val="24"/>
-          <w:szCs w:val="24"/>
-        </w:rPr>
-        <w:t>)</w:t>
-      </w:r>
-      <w:r>
-        <w:rPr>
-          <w:rFonts w:ascii="Arial" w:hAnsi="Arial" w:cs="Arial"/>
-          <w:color w:val="0F0F0F"/>
-          <w:sz w:val="24"/>
-          <w:szCs w:val="24"/>
-        </w:rPr>
-        <w:t>.</w:t>
-      </w:r>
-    </w:p>
-    <w:p>
-      <w:pPr>
-        <w:jc w:val="both"/>
-        <w:rPr>
-          <w:rFonts w:ascii="Arial" w:hAnsi="Arial" w:cs="Arial"/>
-          <w:color w:val="0F0F0F"/>
-          <w:sz w:val="24"/>
-          <w:szCs w:val="24"/>
-        </w:rPr>
-      </w:pPr>
-      <w:r>
-        <w:rPr>
-          <w:rFonts w:ascii="Arial" w:hAnsi="Arial" w:cs="Arial"/>
-          <w:i/>
-          <w:color w:val="0F0F0F"/>
-          <w:sz w:val="24"/>
-          <w:szCs w:val="24"/>
-        </w:rPr>
-        <w:t>Diagnosis and Recovery:</w:t>
-      </w:r>
-      <w:r>
-        <w:rPr>
-          <w:rFonts w:ascii="Arial" w:hAnsi="Arial" w:cs="Arial"/>
-          <w:color w:val="0F0F0F"/>
-          <w:sz w:val="24"/>
-          <w:szCs w:val="24"/>
-        </w:rPr>
-        <w:t xml:space="preserve"> The user could have avoided the problem by reading the setup instructions and providing the necessary API key.</w:t>
-      </w:r>
-      <w:r>
-        <w:rPr>
-          <w:rFonts w:ascii="Arial" w:hAnsi="Arial" w:cs="Arial"/>
-          <w:color w:val="0F0F0F"/>
-          <w:sz w:val="24"/>
-          <w:szCs w:val="24"/>
-        </w:rPr>
-        <w:t xml:space="preserve"> </w:t>
-      </w:r>
-      <w:r>
-        <w:rPr>
-          <w:rFonts w:ascii="Arial" w:hAnsi="Arial" w:cs="Arial"/>
-          <w:color w:val="0F0F0F"/>
-          <w:sz w:val="24"/>
-          <w:szCs w:val="24"/>
-        </w:rPr>
-        <w:t>To correct this, a key must be placed in the .env file contained in the project; Otherwise, you will not be able to use the software.</w:t>
-      </w:r>
-    </w:p>
-    <w:p>
-      <w:pPr>
-        <w:jc w:val="center"/>
-        <w:rPr>
-          <w:rFonts w:ascii="Arial" w:hAnsi="Arial" w:cs="Arial"/>
-          <w:color w:val="0F0F0F"/>
-          <w:sz w:val="24"/>
-          <w:szCs w:val="24"/>
+        <w:jc w:val="both"/>
+        <w:rPr>
+          <w:color w:val="0F0F0F"/>
         </w:rPr>
       </w:pPr>
       <w:r>
@@ -4598,10 +3588,10 @@
           <w:noProof/>
         </w:rPr>
         <w:drawing>
-          <wp:inline distT="0" distB="0" distL="0" distR="0" wp14:anchorId="64D295C6" wp14:editId="1DE51171">
-            <wp:extent cx="5382879" cy="701040"/>
-            <wp:effectExtent l="0" t="0" r="8890" b="3810"/>
-            <wp:docPr id="13" name="Picture 13"/>
+          <wp:inline distT="0" distB="0" distL="0" distR="0" wp14:anchorId="156A6D43" wp14:editId="701F8C9A">
+            <wp:extent cx="6387251" cy="1249680"/>
+            <wp:effectExtent l="0" t="0" r="0" b="7620"/>
+            <wp:docPr id="10" name="Picture 10"/>
             <wp:cNvGraphicFramePr>
               <a:graphicFrameLocks xmlns:a="http://schemas.openxmlformats.org/drawingml/2006/main" noChangeAspect="1"/>
             </wp:cNvGraphicFramePr>
@@ -4621,6 +3611,1060 @@
                   <pic:spPr>
                     <a:xfrm>
                       <a:off x="0" y="0"/>
+                      <a:ext cx="6399107" cy="1252000"/>
+                    </a:xfrm>
+                    <a:prstGeom prst="rect">
+                      <a:avLst/>
+                    </a:prstGeom>
+                  </pic:spPr>
+                </pic:pic>
+              </a:graphicData>
+            </a:graphic>
+          </wp:inline>
+        </w:drawing>
+      </w:r>
+    </w:p>
+    <w:p>
+      <w:pPr>
+        <w:pStyle w:val="Default"/>
+        <w:jc w:val="center"/>
+        <w:rPr>
+          <w:color w:val="0F0F0F"/>
+        </w:rPr>
+      </w:pPr>
+      <w:r>
+        <w:rPr>
+          <w:color w:val="0F0F0F"/>
+        </w:rPr>
+        <w:t>Fig.</w:t>
+      </w:r>
+      <w:r>
+        <w:rPr>
+          <w:color w:val="0F0F0F"/>
+        </w:rPr>
+        <w:t>9</w:t>
+      </w:r>
+      <w:r>
+        <w:rPr>
+          <w:color w:val="0F0F0F"/>
+        </w:rPr>
+        <w:t xml:space="preserve"> </w:t>
+      </w:r>
+      <w:r>
+        <w:rPr>
+          <w:color w:val="0F0F0F"/>
+        </w:rPr>
+        <w:t>Example of how the chat would look</w:t>
+      </w:r>
+    </w:p>
+    <w:p>
+      <w:pPr>
+        <w:pStyle w:val="Default"/>
+        <w:jc w:val="both"/>
+        <w:rPr>
+          <w:color w:val="0F0F0F"/>
+        </w:rPr>
+      </w:pPr>
+    </w:p>
+    <w:p>
+      <w:pPr>
+        <w:pStyle w:val="Default"/>
+        <w:jc w:val="both"/>
+        <w:rPr>
+          <w:color w:val="0F0F0F"/>
+        </w:rPr>
+      </w:pPr>
+      <w:r>
+        <w:rPr>
+          <w:color w:val="0F0F0F"/>
+        </w:rPr>
+        <w:t>Within the repository we can find a folder called "examples" with some examples of papers and test theses.</w:t>
+      </w:r>
+    </w:p>
+    <w:p>
+      <w:pPr>
+        <w:pStyle w:val="Default"/>
+        <w:rPr>
+          <w:b/>
+          <w:bCs/>
+          <w:sz w:val="28"/>
+          <w:szCs w:val="28"/>
+        </w:rPr>
+      </w:pPr>
+    </w:p>
+    <w:p>
+      <w:pPr>
+        <w:pStyle w:val="Default"/>
+        <w:rPr>
+          <w:sz w:val="28"/>
+          <w:szCs w:val="28"/>
+        </w:rPr>
+      </w:pPr>
+      <w:bookmarkStart w:id="21" w:name="UsesCases"/>
+      <w:bookmarkStart w:id="22" w:name="_GoBack"/>
+      <w:bookmarkEnd w:id="22"/>
+      <w:r>
+        <w:rPr>
+          <w:b/>
+          <w:bCs/>
+          <w:sz w:val="28"/>
+          <w:szCs w:val="28"/>
+        </w:rPr>
+        <w:lastRenderedPageBreak/>
+        <w:t xml:space="preserve">6. Uses cases </w:t>
+      </w:r>
+    </w:p>
+    <w:bookmarkEnd w:id="21"/>
+    <w:p>
+      <w:pPr>
+        <w:pStyle w:val="Default"/>
+        <w:rPr>
+          <w:sz w:val="28"/>
+          <w:szCs w:val="28"/>
+        </w:rPr>
+      </w:pPr>
+    </w:p>
+    <w:p>
+      <w:pPr>
+        <w:rPr>
+          <w:rFonts w:ascii="Arial" w:hAnsi="Arial" w:cs="Arial"/>
+          <w:b/>
+          <w:bCs/>
+          <w:sz w:val="24"/>
+          <w:szCs w:val="24"/>
+        </w:rPr>
+      </w:pPr>
+      <w:bookmarkStart w:id="23" w:name="_Hlk151977988"/>
+      <w:bookmarkStart w:id="24" w:name="SccenarioSuccess"/>
+      <w:r>
+        <w:rPr>
+          <w:rFonts w:ascii="Arial" w:hAnsi="Arial" w:cs="Arial"/>
+          <w:b/>
+          <w:bCs/>
+          <w:sz w:val="24"/>
+          <w:szCs w:val="24"/>
+        </w:rPr>
+        <w:t>6</w:t>
+      </w:r>
+      <w:r>
+        <w:rPr>
+          <w:rFonts w:ascii="Arial" w:hAnsi="Arial" w:cs="Arial"/>
+          <w:b/>
+          <w:bCs/>
+          <w:sz w:val="24"/>
+          <w:szCs w:val="24"/>
+        </w:rPr>
+        <w:t xml:space="preserve">.1 </w:t>
+      </w:r>
+      <w:r>
+        <w:rPr>
+          <w:rFonts w:ascii="Arial" w:hAnsi="Arial" w:cs="Arial"/>
+          <w:b/>
+          <w:bCs/>
+          <w:sz w:val="24"/>
+          <w:szCs w:val="24"/>
+        </w:rPr>
+        <w:t>Scenarios in which users successfully use the software</w:t>
+      </w:r>
+    </w:p>
+    <w:p>
+      <w:pPr>
+        <w:jc w:val="both"/>
+        <w:rPr>
+          <w:rFonts w:ascii="Arial" w:hAnsi="Arial" w:cs="Arial"/>
+          <w:color w:val="0F0F0F"/>
+          <w:sz w:val="24"/>
+          <w:szCs w:val="24"/>
+        </w:rPr>
+      </w:pPr>
+      <w:bookmarkStart w:id="25" w:name="_Hlk151977855"/>
+      <w:bookmarkEnd w:id="23"/>
+      <w:bookmarkEnd w:id="24"/>
+      <w:r>
+        <w:rPr>
+          <w:rFonts w:ascii="Arial" w:hAnsi="Arial" w:cs="Arial"/>
+          <w:b/>
+          <w:color w:val="0F0F0F"/>
+          <w:sz w:val="24"/>
+          <w:szCs w:val="24"/>
+        </w:rPr>
+        <w:t>Scenario 1</w:t>
+      </w:r>
+      <w:bookmarkEnd w:id="25"/>
+      <w:r>
+        <w:rPr>
+          <w:rFonts w:ascii="Arial" w:hAnsi="Arial" w:cs="Arial"/>
+          <w:b/>
+          <w:color w:val="0F0F0F"/>
+          <w:sz w:val="24"/>
+          <w:szCs w:val="24"/>
+        </w:rPr>
+        <w:t>:</w:t>
+      </w:r>
+      <w:r>
+        <w:rPr>
+          <w:rFonts w:ascii="Arial" w:hAnsi="Arial" w:cs="Arial"/>
+          <w:color w:val="0F0F0F"/>
+          <w:sz w:val="24"/>
+          <w:szCs w:val="24"/>
+        </w:rPr>
+        <w:t xml:space="preserve"> Academic Researcher during an investigation process</w:t>
+      </w:r>
+    </w:p>
+    <w:p>
+      <w:pPr>
+        <w:jc w:val="both"/>
+        <w:rPr>
+          <w:rFonts w:ascii="Arial" w:hAnsi="Arial" w:cs="Arial"/>
+          <w:color w:val="0F0F0F"/>
+          <w:sz w:val="24"/>
+          <w:szCs w:val="24"/>
+        </w:rPr>
+      </w:pPr>
+      <w:r>
+        <w:rPr>
+          <w:rFonts w:ascii="Arial" w:hAnsi="Arial" w:cs="Arial"/>
+          <w:i/>
+          <w:color w:val="0F0F0F"/>
+          <w:sz w:val="24"/>
+          <w:szCs w:val="24"/>
+        </w:rPr>
+        <w:t>User:</w:t>
+      </w:r>
+      <w:r>
+        <w:rPr>
+          <w:rFonts w:ascii="Arial" w:hAnsi="Arial" w:cs="Arial"/>
+          <w:color w:val="0F0F0F"/>
+          <w:sz w:val="24"/>
+          <w:szCs w:val="24"/>
+        </w:rPr>
+        <w:t xml:space="preserve"> An academic researcher.</w:t>
+      </w:r>
+    </w:p>
+    <w:p>
+      <w:pPr>
+        <w:jc w:val="both"/>
+        <w:rPr>
+          <w:rFonts w:ascii="Arial" w:hAnsi="Arial" w:cs="Arial"/>
+          <w:color w:val="0F0F0F"/>
+          <w:sz w:val="24"/>
+          <w:szCs w:val="24"/>
+        </w:rPr>
+      </w:pPr>
+      <w:r>
+        <w:rPr>
+          <w:rFonts w:ascii="Arial" w:hAnsi="Arial" w:cs="Arial"/>
+          <w:i/>
+          <w:color w:val="0F0F0F"/>
+          <w:sz w:val="24"/>
+          <w:szCs w:val="24"/>
+        </w:rPr>
+        <w:t>Context and Activity:</w:t>
+      </w:r>
+      <w:r>
+        <w:rPr>
+          <w:rFonts w:ascii="Arial" w:hAnsi="Arial" w:cs="Arial"/>
+          <w:color w:val="0F0F0F"/>
+          <w:sz w:val="24"/>
+          <w:szCs w:val="24"/>
+        </w:rPr>
+        <w:t xml:space="preserve"> The researcher is involved in extensive research and needs to quickly analyze large sets of documents in multiple languages to extract relevant information.</w:t>
+      </w:r>
+    </w:p>
+    <w:p>
+      <w:pPr>
+        <w:jc w:val="both"/>
+        <w:rPr>
+          <w:rFonts w:ascii="Arial" w:hAnsi="Arial" w:cs="Arial"/>
+          <w:color w:val="0F0F0F"/>
+          <w:sz w:val="24"/>
+          <w:szCs w:val="24"/>
+        </w:rPr>
+      </w:pPr>
+      <w:r>
+        <w:rPr>
+          <w:rFonts w:ascii="Arial" w:hAnsi="Arial" w:cs="Arial"/>
+          <w:i/>
+          <w:color w:val="0F0F0F"/>
+          <w:sz w:val="24"/>
+          <w:szCs w:val="24"/>
+        </w:rPr>
+        <w:t>Narrative:</w:t>
+      </w:r>
+      <w:r>
+        <w:rPr>
+          <w:rFonts w:ascii="Arial" w:hAnsi="Arial" w:cs="Arial"/>
+          <w:i/>
+          <w:color w:val="0F0F0F"/>
+          <w:sz w:val="24"/>
+          <w:szCs w:val="24"/>
+        </w:rPr>
+        <w:t xml:space="preserve"> </w:t>
+      </w:r>
+      <w:r>
+        <w:rPr>
+          <w:rFonts w:ascii="Arial" w:hAnsi="Arial" w:cs="Arial"/>
+          <w:color w:val="0F0F0F"/>
+          <w:sz w:val="24"/>
+          <w:szCs w:val="24"/>
+        </w:rPr>
+        <w:t xml:space="preserve">The researcher downloads and installs </w:t>
+      </w:r>
+      <w:proofErr w:type="spellStart"/>
+      <w:r>
+        <w:rPr>
+          <w:rFonts w:ascii="Arial" w:hAnsi="Arial" w:cs="Arial"/>
+          <w:color w:val="0F0F0F"/>
+          <w:sz w:val="24"/>
+          <w:szCs w:val="24"/>
+        </w:rPr>
+        <w:t>BotPDF</w:t>
+      </w:r>
+      <w:proofErr w:type="spellEnd"/>
+      <w:r>
+        <w:rPr>
+          <w:rFonts w:ascii="Arial" w:hAnsi="Arial" w:cs="Arial"/>
+          <w:color w:val="0F0F0F"/>
+          <w:sz w:val="24"/>
+          <w:szCs w:val="24"/>
+        </w:rPr>
+        <w:t xml:space="preserve"> in their research environment.</w:t>
+      </w:r>
+      <w:r>
+        <w:rPr>
+          <w:rFonts w:ascii="Arial" w:hAnsi="Arial" w:cs="Arial"/>
+          <w:color w:val="0F0F0F"/>
+          <w:sz w:val="24"/>
+          <w:szCs w:val="24"/>
+        </w:rPr>
+        <w:t xml:space="preserve"> </w:t>
+      </w:r>
+      <w:r>
+        <w:rPr>
+          <w:rFonts w:ascii="Arial" w:hAnsi="Arial" w:cs="Arial"/>
+          <w:color w:val="0F0F0F"/>
+          <w:sz w:val="24"/>
+          <w:szCs w:val="24"/>
+        </w:rPr>
+        <w:t>Configures the software to recognize and process documents in different languages.</w:t>
+      </w:r>
+      <w:r>
+        <w:rPr>
+          <w:rFonts w:ascii="Arial" w:hAnsi="Arial" w:cs="Arial"/>
+          <w:color w:val="0F0F0F"/>
+          <w:sz w:val="24"/>
+          <w:szCs w:val="24"/>
+        </w:rPr>
+        <w:t xml:space="preserve"> </w:t>
+      </w:r>
+      <w:r>
+        <w:rPr>
+          <w:rFonts w:ascii="Arial" w:hAnsi="Arial" w:cs="Arial"/>
+          <w:color w:val="0F0F0F"/>
+          <w:sz w:val="24"/>
+          <w:szCs w:val="24"/>
+        </w:rPr>
+        <w:t>Uses the document processing function to automatically analyze the content of PDFs.</w:t>
+      </w:r>
+      <w:r>
+        <w:rPr>
+          <w:rFonts w:ascii="Arial" w:hAnsi="Arial" w:cs="Arial"/>
+          <w:color w:val="0F0F0F"/>
+          <w:sz w:val="24"/>
+          <w:szCs w:val="24"/>
+        </w:rPr>
+        <w:t xml:space="preserve"> </w:t>
+      </w:r>
+      <w:r>
+        <w:rPr>
+          <w:rFonts w:ascii="Arial" w:hAnsi="Arial" w:cs="Arial"/>
+          <w:color w:val="0F0F0F"/>
+          <w:sz w:val="24"/>
+          <w:szCs w:val="24"/>
+        </w:rPr>
+        <w:t>Triggers the export function to save the extracted information in a format useful for your research.</w:t>
+      </w:r>
+    </w:p>
+    <w:p>
+      <w:pPr>
+        <w:jc w:val="both"/>
+        <w:rPr>
+          <w:rFonts w:ascii="Arial" w:hAnsi="Arial" w:cs="Arial"/>
+          <w:color w:val="0F0F0F"/>
+          <w:sz w:val="24"/>
+          <w:szCs w:val="24"/>
+        </w:rPr>
+      </w:pPr>
+      <w:r>
+        <w:rPr>
+          <w:rFonts w:ascii="Arial" w:hAnsi="Arial" w:cs="Arial"/>
+          <w:i/>
+          <w:color w:val="0F0F0F"/>
+          <w:sz w:val="24"/>
+          <w:szCs w:val="24"/>
+        </w:rPr>
+        <w:t>Evaluation and Utilization:</w:t>
+      </w:r>
+      <w:r>
+        <w:rPr>
+          <w:rFonts w:ascii="Arial" w:hAnsi="Arial" w:cs="Arial"/>
+          <w:color w:val="0F0F0F"/>
+          <w:sz w:val="24"/>
+          <w:szCs w:val="24"/>
+        </w:rPr>
+        <w:t xml:space="preserve"> The researcher obtains accurate results and quickly processes large volumes of data, saving significant time compared to manual methods.</w:t>
+      </w:r>
+    </w:p>
+    <w:p>
+      <w:pPr>
+        <w:jc w:val="both"/>
+        <w:rPr>
+          <w:rFonts w:ascii="Arial" w:hAnsi="Arial" w:cs="Arial"/>
+          <w:color w:val="0F0F0F"/>
+          <w:sz w:val="24"/>
+          <w:szCs w:val="24"/>
+        </w:rPr>
+      </w:pPr>
+      <w:r>
+        <w:rPr>
+          <w:rFonts w:ascii="Arial" w:hAnsi="Arial" w:cs="Arial"/>
+          <w:b/>
+          <w:color w:val="0F0F0F"/>
+          <w:sz w:val="24"/>
+          <w:szCs w:val="24"/>
+        </w:rPr>
+        <w:t xml:space="preserve">Scenario </w:t>
+      </w:r>
+      <w:r>
+        <w:rPr>
+          <w:rFonts w:ascii="Arial" w:hAnsi="Arial" w:cs="Arial"/>
+          <w:b/>
+          <w:color w:val="0F0F0F"/>
+          <w:sz w:val="24"/>
+          <w:szCs w:val="24"/>
+        </w:rPr>
+        <w:t>2</w:t>
+      </w:r>
+      <w:r>
+        <w:rPr>
+          <w:rFonts w:ascii="Arial" w:hAnsi="Arial" w:cs="Arial"/>
+          <w:color w:val="0F0F0F"/>
+          <w:sz w:val="24"/>
+          <w:szCs w:val="24"/>
+        </w:rPr>
+        <w:t>: Student with Poor Foreign Language Skills</w:t>
+      </w:r>
+    </w:p>
+    <w:p>
+      <w:pPr>
+        <w:jc w:val="both"/>
+        <w:rPr>
+          <w:rFonts w:ascii="Arial" w:hAnsi="Arial" w:cs="Arial"/>
+          <w:color w:val="0F0F0F"/>
+          <w:sz w:val="24"/>
+          <w:szCs w:val="24"/>
+        </w:rPr>
+      </w:pPr>
+      <w:r>
+        <w:rPr>
+          <w:rFonts w:ascii="Arial" w:hAnsi="Arial" w:cs="Arial"/>
+          <w:i/>
+          <w:color w:val="0F0F0F"/>
+          <w:sz w:val="24"/>
+          <w:szCs w:val="24"/>
+        </w:rPr>
+        <w:t>User</w:t>
+      </w:r>
+      <w:r>
+        <w:rPr>
+          <w:rFonts w:ascii="Arial" w:hAnsi="Arial" w:cs="Arial"/>
+          <w:color w:val="0F0F0F"/>
+          <w:sz w:val="24"/>
+          <w:szCs w:val="24"/>
+        </w:rPr>
+        <w:t>: A university student with basic knowledge of technology and limited foreign language proficiency.</w:t>
+      </w:r>
+    </w:p>
+    <w:p>
+      <w:pPr>
+        <w:jc w:val="both"/>
+        <w:rPr>
+          <w:rFonts w:ascii="Arial" w:hAnsi="Arial" w:cs="Arial"/>
+          <w:i/>
+          <w:color w:val="0F0F0F"/>
+          <w:sz w:val="24"/>
+          <w:szCs w:val="24"/>
+        </w:rPr>
+      </w:pPr>
+      <w:r>
+        <w:rPr>
+          <w:rFonts w:ascii="Arial" w:hAnsi="Arial" w:cs="Arial"/>
+          <w:i/>
+          <w:color w:val="0F0F0F"/>
+          <w:sz w:val="24"/>
+          <w:szCs w:val="24"/>
+        </w:rPr>
+        <w:t>Context and Activity:</w:t>
+      </w:r>
+      <w:r>
+        <w:rPr>
+          <w:rFonts w:ascii="Arial" w:hAnsi="Arial" w:cs="Arial"/>
+          <w:color w:val="0F0F0F"/>
+          <w:sz w:val="24"/>
+          <w:szCs w:val="24"/>
+        </w:rPr>
+        <w:t xml:space="preserve"> The student embarks on an academic investigation that involves the study of documents in several foreign languages, despite having limited linguistic skills in </w:t>
+      </w:r>
+      <w:r>
+        <w:rPr>
+          <w:rFonts w:ascii="Arial" w:hAnsi="Arial" w:cs="Arial"/>
+          <w:i/>
+          <w:color w:val="0F0F0F"/>
+          <w:sz w:val="24"/>
+          <w:szCs w:val="24"/>
+        </w:rPr>
+        <w:t>foreign languages.</w:t>
+      </w:r>
+    </w:p>
+    <w:p>
+      <w:pPr>
+        <w:jc w:val="both"/>
+        <w:rPr>
+          <w:rFonts w:ascii="Arial" w:hAnsi="Arial" w:cs="Arial"/>
+          <w:color w:val="0F0F0F"/>
+          <w:sz w:val="24"/>
+          <w:szCs w:val="24"/>
+        </w:rPr>
+      </w:pPr>
+      <w:r>
+        <w:rPr>
+          <w:rFonts w:ascii="Arial" w:hAnsi="Arial" w:cs="Arial"/>
+          <w:i/>
+          <w:color w:val="0F0F0F"/>
+          <w:sz w:val="24"/>
+          <w:szCs w:val="24"/>
+        </w:rPr>
+        <w:t>Narrative:</w:t>
+      </w:r>
+      <w:r>
+        <w:rPr>
+          <w:rFonts w:ascii="Arial" w:hAnsi="Arial" w:cs="Arial"/>
+          <w:i/>
+          <w:color w:val="0F0F0F"/>
+          <w:sz w:val="24"/>
+          <w:szCs w:val="24"/>
+        </w:rPr>
+        <w:t xml:space="preserve"> </w:t>
+      </w:r>
+      <w:r>
+        <w:rPr>
+          <w:rFonts w:ascii="Arial" w:hAnsi="Arial" w:cs="Arial"/>
+          <w:color w:val="0F0F0F"/>
+          <w:sz w:val="24"/>
+          <w:szCs w:val="24"/>
+        </w:rPr>
+        <w:t xml:space="preserve">The student installs </w:t>
+      </w:r>
+      <w:proofErr w:type="spellStart"/>
+      <w:r>
+        <w:rPr>
+          <w:rFonts w:ascii="Arial" w:hAnsi="Arial" w:cs="Arial"/>
+          <w:color w:val="0F0F0F"/>
+          <w:sz w:val="24"/>
+          <w:szCs w:val="24"/>
+        </w:rPr>
+        <w:t>BotPDF</w:t>
+      </w:r>
+      <w:proofErr w:type="spellEnd"/>
+      <w:r>
+        <w:rPr>
+          <w:rFonts w:ascii="Arial" w:hAnsi="Arial" w:cs="Arial"/>
+          <w:color w:val="0F0F0F"/>
+          <w:sz w:val="24"/>
+          <w:szCs w:val="24"/>
+        </w:rPr>
+        <w:t>, configures the software, uploads the documents, processes them and can ask questions about them.</w:t>
+      </w:r>
+    </w:p>
+    <w:p>
+      <w:pPr>
+        <w:jc w:val="both"/>
+        <w:rPr>
+          <w:rFonts w:ascii="Arial" w:hAnsi="Arial" w:cs="Arial"/>
+          <w:color w:val="0F0F0F"/>
+          <w:sz w:val="24"/>
+          <w:szCs w:val="24"/>
+        </w:rPr>
+      </w:pPr>
+      <w:r>
+        <w:rPr>
+          <w:rFonts w:ascii="Arial" w:hAnsi="Arial" w:cs="Arial"/>
+          <w:i/>
+          <w:color w:val="0F0F0F"/>
+          <w:sz w:val="24"/>
+          <w:szCs w:val="24"/>
+        </w:rPr>
+        <w:t>Evaluation and Resulting Utility:</w:t>
+      </w:r>
+      <w:r>
+        <w:rPr>
+          <w:rFonts w:ascii="Arial" w:hAnsi="Arial" w:cs="Arial"/>
+          <w:color w:val="0F0F0F"/>
+          <w:sz w:val="24"/>
+          <w:szCs w:val="24"/>
+        </w:rPr>
+        <w:t xml:space="preserve"> The student experiences a significant improvement when using </w:t>
+      </w:r>
+      <w:proofErr w:type="spellStart"/>
+      <w:r>
+        <w:rPr>
+          <w:rFonts w:ascii="Arial" w:hAnsi="Arial" w:cs="Arial"/>
+          <w:color w:val="0F0F0F"/>
+          <w:sz w:val="24"/>
+          <w:szCs w:val="24"/>
+        </w:rPr>
+        <w:t>BotPDF</w:t>
+      </w:r>
+      <w:proofErr w:type="spellEnd"/>
+      <w:r>
+        <w:rPr>
+          <w:rFonts w:ascii="Arial" w:hAnsi="Arial" w:cs="Arial"/>
+          <w:color w:val="0F0F0F"/>
+          <w:sz w:val="24"/>
+          <w:szCs w:val="24"/>
+        </w:rPr>
+        <w:t>. The tool allows you to address documents in foreign languages efficiently, overcoming linguistic limitations, thus achieving a more accessible understanding of the material studied.</w:t>
+      </w:r>
+    </w:p>
+    <w:p>
+      <w:pPr>
+        <w:jc w:val="both"/>
+        <w:rPr>
+          <w:rFonts w:ascii="Arial" w:hAnsi="Arial" w:cs="Arial"/>
+          <w:b/>
+          <w:bCs/>
+          <w:color w:val="0F0F0F"/>
+          <w:sz w:val="24"/>
+          <w:szCs w:val="24"/>
+        </w:rPr>
+      </w:pPr>
+    </w:p>
+    <w:p>
+      <w:pPr>
+        <w:jc w:val="both"/>
+        <w:rPr>
+          <w:rFonts w:ascii="Arial" w:hAnsi="Arial" w:cs="Arial"/>
+          <w:b/>
+          <w:bCs/>
+          <w:color w:val="0F0F0F"/>
+          <w:sz w:val="24"/>
+          <w:szCs w:val="24"/>
+        </w:rPr>
+      </w:pPr>
+      <w:bookmarkStart w:id="26" w:name="SccenarioFail"/>
+      <w:r>
+        <w:rPr>
+          <w:rFonts w:ascii="Arial" w:hAnsi="Arial" w:cs="Arial"/>
+          <w:b/>
+          <w:bCs/>
+          <w:color w:val="0F0F0F"/>
+          <w:sz w:val="24"/>
+          <w:szCs w:val="24"/>
+        </w:rPr>
+        <w:t>6.</w:t>
+      </w:r>
+      <w:r>
+        <w:rPr>
+          <w:rFonts w:ascii="Arial" w:hAnsi="Arial" w:cs="Arial"/>
+          <w:b/>
+          <w:bCs/>
+          <w:color w:val="0F0F0F"/>
+          <w:sz w:val="24"/>
+          <w:szCs w:val="24"/>
+        </w:rPr>
+        <w:t>2</w:t>
+      </w:r>
+      <w:r>
+        <w:rPr>
+          <w:rFonts w:ascii="Arial" w:hAnsi="Arial" w:cs="Arial"/>
+          <w:b/>
+          <w:bCs/>
+          <w:color w:val="0F0F0F"/>
+          <w:sz w:val="24"/>
+          <w:szCs w:val="24"/>
+        </w:rPr>
+        <w:t xml:space="preserve"> Scenarios where users have problems using the software</w:t>
+      </w:r>
+    </w:p>
+    <w:bookmarkEnd w:id="26"/>
+    <w:p>
+      <w:pPr>
+        <w:jc w:val="both"/>
+        <w:rPr>
+          <w:rFonts w:ascii="Arial" w:hAnsi="Arial" w:cs="Arial"/>
+          <w:b/>
+          <w:color w:val="0F0F0F"/>
+          <w:sz w:val="24"/>
+          <w:szCs w:val="24"/>
+        </w:rPr>
+      </w:pPr>
+      <w:r>
+        <w:rPr>
+          <w:rFonts w:ascii="Arial" w:hAnsi="Arial" w:cs="Arial"/>
+          <w:b/>
+          <w:color w:val="0F0F0F"/>
+          <w:sz w:val="24"/>
+          <w:szCs w:val="24"/>
+        </w:rPr>
+        <w:t xml:space="preserve">Scenario 1: Student or Academic Researcher without </w:t>
+      </w:r>
+      <w:proofErr w:type="spellStart"/>
+      <w:r>
+        <w:rPr>
+          <w:rFonts w:ascii="Arial" w:hAnsi="Arial" w:cs="Arial"/>
+          <w:b/>
+          <w:color w:val="0F0F0F"/>
+          <w:sz w:val="24"/>
+          <w:szCs w:val="24"/>
+        </w:rPr>
+        <w:t>OpenAI</w:t>
+      </w:r>
+      <w:proofErr w:type="spellEnd"/>
+      <w:r>
+        <w:rPr>
+          <w:rFonts w:ascii="Arial" w:hAnsi="Arial" w:cs="Arial"/>
+          <w:b/>
+          <w:color w:val="0F0F0F"/>
+          <w:sz w:val="24"/>
+          <w:szCs w:val="24"/>
+        </w:rPr>
+        <w:t xml:space="preserve"> API Key</w:t>
+      </w:r>
+    </w:p>
+    <w:p>
+      <w:pPr>
+        <w:jc w:val="both"/>
+        <w:rPr>
+          <w:rFonts w:ascii="Arial" w:hAnsi="Arial" w:cs="Arial"/>
+          <w:color w:val="0F0F0F"/>
+          <w:sz w:val="24"/>
+          <w:szCs w:val="24"/>
+        </w:rPr>
+      </w:pPr>
+      <w:r>
+        <w:rPr>
+          <w:rFonts w:ascii="Arial" w:hAnsi="Arial" w:cs="Arial"/>
+          <w:i/>
+          <w:color w:val="0F0F0F"/>
+          <w:sz w:val="24"/>
+          <w:szCs w:val="24"/>
+        </w:rPr>
+        <w:t>User:</w:t>
+      </w:r>
+      <w:r>
+        <w:rPr>
+          <w:rFonts w:ascii="Arial" w:hAnsi="Arial" w:cs="Arial"/>
+          <w:color w:val="0F0F0F"/>
+          <w:sz w:val="24"/>
+          <w:szCs w:val="24"/>
+        </w:rPr>
+        <w:t xml:space="preserve"> A student or researcher with basic technical knowledge.</w:t>
+      </w:r>
+    </w:p>
+    <w:p>
+      <w:pPr>
+        <w:jc w:val="both"/>
+        <w:rPr>
+          <w:rFonts w:ascii="Arial" w:hAnsi="Arial" w:cs="Arial"/>
+          <w:color w:val="0F0F0F"/>
+          <w:sz w:val="24"/>
+          <w:szCs w:val="24"/>
+        </w:rPr>
+      </w:pPr>
+      <w:r>
+        <w:rPr>
+          <w:rFonts w:ascii="Arial" w:hAnsi="Arial" w:cs="Arial"/>
+          <w:i/>
+          <w:color w:val="0F0F0F"/>
+          <w:sz w:val="24"/>
+          <w:szCs w:val="24"/>
+        </w:rPr>
+        <w:t>Context and Activity:</w:t>
+      </w:r>
+      <w:r>
+        <w:rPr>
+          <w:rFonts w:ascii="Arial" w:hAnsi="Arial" w:cs="Arial"/>
+          <w:color w:val="0F0F0F"/>
+          <w:sz w:val="24"/>
+          <w:szCs w:val="24"/>
+        </w:rPr>
+        <w:t xml:space="preserve"> The user is using </w:t>
+      </w:r>
+      <w:proofErr w:type="spellStart"/>
+      <w:r>
+        <w:rPr>
+          <w:rFonts w:ascii="Arial" w:hAnsi="Arial" w:cs="Arial"/>
+          <w:color w:val="0F0F0F"/>
+          <w:sz w:val="24"/>
+          <w:szCs w:val="24"/>
+        </w:rPr>
+        <w:t>BotPDF</w:t>
+      </w:r>
+      <w:proofErr w:type="spellEnd"/>
+      <w:r>
+        <w:rPr>
+          <w:rFonts w:ascii="Arial" w:hAnsi="Arial" w:cs="Arial"/>
+          <w:color w:val="0F0F0F"/>
+          <w:sz w:val="24"/>
+          <w:szCs w:val="24"/>
+        </w:rPr>
+        <w:t xml:space="preserve"> to process documents in an academic research project. You have not configured the </w:t>
+      </w:r>
+      <w:proofErr w:type="spellStart"/>
+      <w:r>
+        <w:rPr>
+          <w:rFonts w:ascii="Arial" w:hAnsi="Arial" w:cs="Arial"/>
+          <w:color w:val="0F0F0F"/>
+          <w:sz w:val="24"/>
+          <w:szCs w:val="24"/>
+        </w:rPr>
+        <w:t>OpenAI</w:t>
+      </w:r>
+      <w:proofErr w:type="spellEnd"/>
+      <w:r>
+        <w:rPr>
+          <w:rFonts w:ascii="Arial" w:hAnsi="Arial" w:cs="Arial"/>
+          <w:color w:val="0F0F0F"/>
+          <w:sz w:val="24"/>
+          <w:szCs w:val="24"/>
+        </w:rPr>
+        <w:t xml:space="preserve"> API key correctly in the software settings.</w:t>
+      </w:r>
+    </w:p>
+    <w:p>
+      <w:pPr>
+        <w:jc w:val="both"/>
+        <w:rPr>
+          <w:rFonts w:ascii="Arial" w:hAnsi="Arial" w:cs="Arial"/>
+          <w:color w:val="0F0F0F"/>
+          <w:sz w:val="24"/>
+          <w:szCs w:val="24"/>
+        </w:rPr>
+      </w:pPr>
+      <w:r>
+        <w:rPr>
+          <w:rFonts w:ascii="Arial" w:hAnsi="Arial" w:cs="Arial"/>
+          <w:i/>
+          <w:color w:val="0F0F0F"/>
+          <w:sz w:val="24"/>
+          <w:szCs w:val="24"/>
+        </w:rPr>
+        <w:lastRenderedPageBreak/>
+        <w:t>Narrative:</w:t>
+      </w:r>
+      <w:r>
+        <w:rPr>
+          <w:rFonts w:ascii="Arial" w:hAnsi="Arial" w:cs="Arial"/>
+          <w:color w:val="0F0F0F"/>
+          <w:sz w:val="24"/>
+          <w:szCs w:val="24"/>
+        </w:rPr>
+        <w:t xml:space="preserve"> The user installs </w:t>
+      </w:r>
+      <w:proofErr w:type="spellStart"/>
+      <w:r>
+        <w:rPr>
+          <w:rFonts w:ascii="Arial" w:hAnsi="Arial" w:cs="Arial"/>
+          <w:color w:val="0F0F0F"/>
+          <w:sz w:val="24"/>
+          <w:szCs w:val="24"/>
+        </w:rPr>
+        <w:t>BotPDF</w:t>
+      </w:r>
+      <w:proofErr w:type="spellEnd"/>
+      <w:r>
+        <w:rPr>
+          <w:rFonts w:ascii="Arial" w:hAnsi="Arial" w:cs="Arial"/>
+          <w:color w:val="0F0F0F"/>
+          <w:sz w:val="24"/>
+          <w:szCs w:val="24"/>
+        </w:rPr>
+        <w:t xml:space="preserve">. During setup, the user does not provide the required </w:t>
+      </w:r>
+      <w:proofErr w:type="spellStart"/>
+      <w:r>
+        <w:rPr>
+          <w:rFonts w:ascii="Arial" w:hAnsi="Arial" w:cs="Arial"/>
+          <w:color w:val="0F0F0F"/>
+          <w:sz w:val="24"/>
+          <w:szCs w:val="24"/>
+        </w:rPr>
+        <w:t>OpenAI</w:t>
+      </w:r>
+      <w:proofErr w:type="spellEnd"/>
+      <w:r>
+        <w:rPr>
+          <w:rFonts w:ascii="Arial" w:hAnsi="Arial" w:cs="Arial"/>
+          <w:color w:val="0F0F0F"/>
+          <w:sz w:val="24"/>
+          <w:szCs w:val="24"/>
+        </w:rPr>
+        <w:t xml:space="preserve"> API key, attempts to process a document, and receives error </w:t>
+      </w:r>
+      <w:bookmarkStart w:id="27" w:name="_Hlk152008997"/>
+      <w:r>
+        <w:rPr>
+          <w:rFonts w:ascii="Arial" w:hAnsi="Arial" w:cs="Arial"/>
+          <w:color w:val="0F0F0F"/>
+          <w:sz w:val="24"/>
+          <w:szCs w:val="24"/>
+        </w:rPr>
+        <w:t xml:space="preserve">messages indicating that authentication with </w:t>
+      </w:r>
+      <w:proofErr w:type="spellStart"/>
+      <w:r>
+        <w:rPr>
+          <w:rFonts w:ascii="Arial" w:hAnsi="Arial" w:cs="Arial"/>
+          <w:color w:val="0F0F0F"/>
+          <w:sz w:val="24"/>
+          <w:szCs w:val="24"/>
+        </w:rPr>
+        <w:t>OpenAI</w:t>
+      </w:r>
+      <w:proofErr w:type="spellEnd"/>
+      <w:r>
+        <w:rPr>
+          <w:rFonts w:ascii="Arial" w:hAnsi="Arial" w:cs="Arial"/>
+          <w:color w:val="0F0F0F"/>
+          <w:sz w:val="24"/>
+          <w:szCs w:val="24"/>
+        </w:rPr>
+        <w:t xml:space="preserve"> has failed</w:t>
+      </w:r>
+      <w:bookmarkEnd w:id="27"/>
+      <w:r>
+        <w:rPr>
+          <w:rFonts w:ascii="Arial" w:hAnsi="Arial" w:cs="Arial"/>
+          <w:color w:val="0F0F0F"/>
+          <w:sz w:val="24"/>
+          <w:szCs w:val="24"/>
+        </w:rPr>
+        <w:t xml:space="preserve"> (Fig.</w:t>
+      </w:r>
+      <w:r>
+        <w:rPr>
+          <w:rFonts w:ascii="Arial" w:hAnsi="Arial" w:cs="Arial"/>
+          <w:color w:val="0F0F0F"/>
+          <w:sz w:val="24"/>
+          <w:szCs w:val="24"/>
+        </w:rPr>
+        <w:t>10</w:t>
+      </w:r>
+      <w:r>
+        <w:rPr>
+          <w:rFonts w:ascii="Arial" w:hAnsi="Arial" w:cs="Arial"/>
+          <w:color w:val="0F0F0F"/>
+          <w:sz w:val="24"/>
+          <w:szCs w:val="24"/>
+        </w:rPr>
+        <w:t>)</w:t>
+      </w:r>
+      <w:r>
+        <w:rPr>
+          <w:rFonts w:ascii="Arial" w:hAnsi="Arial" w:cs="Arial"/>
+          <w:color w:val="0F0F0F"/>
+          <w:sz w:val="24"/>
+          <w:szCs w:val="24"/>
+        </w:rPr>
+        <w:t>.</w:t>
+      </w:r>
+    </w:p>
+    <w:p>
+      <w:pPr>
+        <w:jc w:val="both"/>
+        <w:rPr>
+          <w:rFonts w:ascii="Arial" w:hAnsi="Arial" w:cs="Arial"/>
+          <w:color w:val="0F0F0F"/>
+          <w:sz w:val="24"/>
+          <w:szCs w:val="24"/>
+        </w:rPr>
+      </w:pPr>
+      <w:r>
+        <w:rPr>
+          <w:rFonts w:ascii="Arial" w:hAnsi="Arial" w:cs="Arial"/>
+          <w:i/>
+          <w:color w:val="0F0F0F"/>
+          <w:sz w:val="24"/>
+          <w:szCs w:val="24"/>
+        </w:rPr>
+        <w:t>Diagnosis and Recovery:</w:t>
+      </w:r>
+      <w:r>
+        <w:rPr>
+          <w:rFonts w:ascii="Arial" w:hAnsi="Arial" w:cs="Arial"/>
+          <w:color w:val="0F0F0F"/>
+          <w:sz w:val="24"/>
+          <w:szCs w:val="24"/>
+        </w:rPr>
+        <w:t xml:space="preserve"> The user could have avoided the problem by reading the setup instructions and providing the necessary API key.</w:t>
+      </w:r>
+      <w:r>
+        <w:rPr>
+          <w:rFonts w:ascii="Arial" w:hAnsi="Arial" w:cs="Arial"/>
+          <w:color w:val="0F0F0F"/>
+          <w:sz w:val="24"/>
+          <w:szCs w:val="24"/>
+        </w:rPr>
+        <w:t xml:space="preserve"> </w:t>
+      </w:r>
+      <w:r>
+        <w:rPr>
+          <w:rFonts w:ascii="Arial" w:hAnsi="Arial" w:cs="Arial"/>
+          <w:color w:val="0F0F0F"/>
+          <w:sz w:val="24"/>
+          <w:szCs w:val="24"/>
+        </w:rPr>
+        <w:t>To correct this, a key must be placed in the .env file contained in the project; Otherwise, you will not be able to use the software.</w:t>
+      </w:r>
+    </w:p>
+    <w:p>
+      <w:pPr>
+        <w:jc w:val="center"/>
+        <w:rPr>
+          <w:rFonts w:ascii="Arial" w:hAnsi="Arial" w:cs="Arial"/>
+          <w:color w:val="0F0F0F"/>
+          <w:sz w:val="24"/>
+          <w:szCs w:val="24"/>
+        </w:rPr>
+      </w:pPr>
+      <w:r>
+        <w:rPr>
+          <w:noProof/>
+        </w:rPr>
+        <w:drawing>
+          <wp:inline distT="0" distB="0" distL="0" distR="0" wp14:anchorId="64D295C6" wp14:editId="1DE51171">
+            <wp:extent cx="5382879" cy="701040"/>
+            <wp:effectExtent l="0" t="0" r="8890" b="3810"/>
+            <wp:docPr id="13" name="Picture 13"/>
+            <wp:cNvGraphicFramePr>
+              <a:graphicFrameLocks xmlns:a="http://schemas.openxmlformats.org/drawingml/2006/main" noChangeAspect="1"/>
+            </wp:cNvGraphicFramePr>
+            <a:graphic xmlns:a="http://schemas.openxmlformats.org/drawingml/2006/main">
+              <a:graphicData uri="http://schemas.openxmlformats.org/drawingml/2006/picture">
+                <pic:pic xmlns:pic="http://schemas.openxmlformats.org/drawingml/2006/picture">
+                  <pic:nvPicPr>
+                    <pic:cNvPr id="1" name=""/>
+                    <pic:cNvPicPr/>
+                  </pic:nvPicPr>
+                  <pic:blipFill>
+                    <a:blip r:embed="rId20"/>
+                    <a:stretch>
+                      <a:fillRect/>
+                    </a:stretch>
+                  </pic:blipFill>
+                  <pic:spPr>
+                    <a:xfrm>
+                      <a:off x="0" y="0"/>
                       <a:ext cx="5633056" cy="733622"/>
                     </a:xfrm>
                     <a:prstGeom prst="rect">
@@ -5041,9 +5085,7 @@
         </w:rPr>
         <w:t xml:space="preserve"> </w:t>
       </w:r>
-      <w:bookmarkStart w:id="27" w:name="Bibliography"/>
-      <w:bookmarkStart w:id="28" w:name="_GoBack"/>
-      <w:bookmarkEnd w:id="28"/>
+      <w:bookmarkStart w:id="28" w:name="Bibliography"/>
       <w:r>
         <w:rPr>
           <w:b/>
@@ -5053,7 +5095,7 @@
         </w:rPr>
         <w:t>Bibliography</w:t>
       </w:r>
-      <w:bookmarkEnd w:id="27"/>
+      <w:bookmarkEnd w:id="28"/>
     </w:p>
     <w:p>
       <w:pPr>
@@ -5073,13 +5115,15 @@
         </w:numPr>
         <w:jc w:val="both"/>
         <w:rPr>
-          <w:rFonts w:ascii="Arial" w:hAnsi="Arial" w:cs="Arial"/>
-          <w:color w:val="0F0F0F"/>
-          <w:sz w:val="24"/>
-          <w:szCs w:val="24"/>
-        </w:rPr>
-      </w:pPr>
-      <w:hyperlink r:id="rId20" w:history="1">
+          <w:rStyle w:val="Hyperlink"/>
+          <w:rFonts w:ascii="Arial" w:hAnsi="Arial" w:cs="Arial"/>
+          <w:color w:val="0F0F0F"/>
+          <w:sz w:val="24"/>
+          <w:szCs w:val="24"/>
+          <w:u w:val="none"/>
+        </w:rPr>
+      </w:pPr>
+      <w:hyperlink r:id="rId21" w:history="1">
         <w:r>
           <w:rPr>
             <w:rStyle w:val="Hyperlink"/>
@@ -5106,7 +5150,7 @@
           <w:szCs w:val="24"/>
         </w:rPr>
       </w:pPr>
-      <w:hyperlink r:id="rId21" w:history="1">
+      <w:hyperlink r:id="rId22" w:history="1">
         <w:r>
           <w:rPr>
             <w:rStyle w:val="Hyperlink"/>
@@ -5114,8 +5158,119 @@
             <w:sz w:val="24"/>
             <w:szCs w:val="24"/>
           </w:rPr>
-          <w:t>https://medium.com/@murtuza753/using-llama-2-0-faiss-and-langchain-for-question-answering-on-your-own-data-682241488476</w:t>
-        </w:r>
+          <w:t xml:space="preserve">Eduardo Nascimento, </w:t>
+        </w:r>
+        <w:proofErr w:type="spellStart"/>
+        <w:r>
+          <w:rPr>
+            <w:rStyle w:val="Hyperlink"/>
+            <w:rFonts w:ascii="Arial" w:hAnsi="Arial" w:cs="Arial"/>
+            <w:sz w:val="24"/>
+            <w:szCs w:val="24"/>
+          </w:rPr>
+          <w:t>Grettel</w:t>
+        </w:r>
+        <w:proofErr w:type="spellEnd"/>
+        <w:r>
+          <w:rPr>
+            <w:rStyle w:val="Hyperlink"/>
+            <w:rFonts w:ascii="Arial" w:hAnsi="Arial" w:cs="Arial"/>
+            <w:sz w:val="24"/>
+            <w:szCs w:val="24"/>
+          </w:rPr>
+          <w:t xml:space="preserve"> García, Wendy Victorio, Melissa </w:t>
+        </w:r>
+        <w:proofErr w:type="spellStart"/>
+        <w:r>
+          <w:rPr>
+            <w:rStyle w:val="Hyperlink"/>
+            <w:rFonts w:ascii="Arial" w:hAnsi="Arial" w:cs="Arial"/>
+            <w:sz w:val="24"/>
+            <w:szCs w:val="24"/>
+          </w:rPr>
+          <w:t>Lemos</w:t>
+        </w:r>
+        <w:proofErr w:type="spellEnd"/>
+        <w:r>
+          <w:rPr>
+            <w:rStyle w:val="Hyperlink"/>
+            <w:rFonts w:ascii="Arial" w:hAnsi="Arial" w:cs="Arial"/>
+            <w:sz w:val="24"/>
+            <w:szCs w:val="24"/>
+          </w:rPr>
+          <w:t xml:space="preserve">, Yenier </w:t>
+        </w:r>
+        <w:proofErr w:type="spellStart"/>
+        <w:r>
+          <w:rPr>
+            <w:rStyle w:val="Hyperlink"/>
+            <w:rFonts w:ascii="Arial" w:hAnsi="Arial" w:cs="Arial"/>
+            <w:sz w:val="24"/>
+            <w:szCs w:val="24"/>
+          </w:rPr>
+          <w:t>Izquierdo</w:t>
+        </w:r>
+        <w:proofErr w:type="spellEnd"/>
+        <w:r>
+          <w:rPr>
+            <w:rStyle w:val="Hyperlink"/>
+            <w:rFonts w:ascii="Arial" w:hAnsi="Arial" w:cs="Arial"/>
+            <w:sz w:val="24"/>
+            <w:szCs w:val="24"/>
+          </w:rPr>
+          <w:t xml:space="preserve">, Robinson Garcia, Luiz </w:t>
+        </w:r>
+        <w:proofErr w:type="spellStart"/>
+        <w:r>
+          <w:rPr>
+            <w:rStyle w:val="Hyperlink"/>
+            <w:rFonts w:ascii="Arial" w:hAnsi="Arial" w:cs="Arial"/>
+            <w:sz w:val="24"/>
+            <w:szCs w:val="24"/>
+          </w:rPr>
+          <w:t>Leme</w:t>
+        </w:r>
+        <w:proofErr w:type="spellEnd"/>
+        <w:r>
+          <w:rPr>
+            <w:rStyle w:val="Hyperlink"/>
+            <w:rFonts w:ascii="Arial" w:hAnsi="Arial" w:cs="Arial"/>
+            <w:sz w:val="24"/>
+            <w:szCs w:val="24"/>
+          </w:rPr>
+          <w:t xml:space="preserve"> and Marco Casanova (2023) - A Family of Natural Language Interfaces for Databases Based on </w:t>
+        </w:r>
+        <w:proofErr w:type="spellStart"/>
+        <w:r>
+          <w:rPr>
+            <w:rStyle w:val="Hyperlink"/>
+            <w:rFonts w:ascii="Arial" w:hAnsi="Arial" w:cs="Arial"/>
+            <w:sz w:val="24"/>
+            <w:szCs w:val="24"/>
+          </w:rPr>
+          <w:t>ChatGPT</w:t>
+        </w:r>
+        <w:proofErr w:type="spellEnd"/>
+        <w:r>
+          <w:rPr>
+            <w:rStyle w:val="Hyperlink"/>
+            <w:rFonts w:ascii="Arial" w:hAnsi="Arial" w:cs="Arial"/>
+            <w:sz w:val="24"/>
+            <w:szCs w:val="24"/>
+          </w:rPr>
+          <w:t xml:space="preserve"> and </w:t>
+        </w:r>
+        <w:proofErr w:type="spellStart"/>
+        <w:r>
+          <w:rPr>
+            <w:rStyle w:val="Hyperlink"/>
+            <w:rFonts w:ascii="Arial" w:hAnsi="Arial" w:cs="Arial"/>
+            <w:sz w:val="24"/>
+            <w:szCs w:val="24"/>
+          </w:rPr>
+          <w:t>LangChain</w:t>
+        </w:r>
+        <w:proofErr w:type="spellEnd"/>
       </w:hyperlink>
     </w:p>
     <w:p>
@@ -5133,7 +5288,8 @@
           <w:szCs w:val="24"/>
         </w:rPr>
       </w:pPr>
-      <w:hyperlink r:id="rId22" w:history="1">
+      <w:hyperlink r:id="rId23" w:history="1">
+        <w:proofErr w:type="spellStart"/>
         <w:r>
           <w:rPr>
             <w:rStyle w:val="Hyperlink"/>
@@ -5141,7 +5297,57 @@
             <w:sz w:val="24"/>
             <w:szCs w:val="24"/>
           </w:rPr>
-          <w:t>https://python.langchain.com/docs/get_started</w:t>
+          <w:t>Murtuza</w:t>
+        </w:r>
+        <w:proofErr w:type="spellEnd"/>
+        <w:r>
+          <w:rPr>
+            <w:rStyle w:val="Hyperlink"/>
+            <w:rFonts w:ascii="Arial" w:hAnsi="Arial" w:cs="Arial"/>
+            <w:sz w:val="24"/>
+            <w:szCs w:val="24"/>
+          </w:rPr>
+          <w:t xml:space="preserve"> Kazmi (2023) - Using </w:t>
+        </w:r>
+        <w:proofErr w:type="spellStart"/>
+        <w:r>
+          <w:rPr>
+            <w:rStyle w:val="Hyperlink"/>
+            <w:rFonts w:ascii="Arial" w:hAnsi="Arial" w:cs="Arial"/>
+            <w:sz w:val="24"/>
+            <w:szCs w:val="24"/>
+          </w:rPr>
+          <w:t>LLaMA</w:t>
+        </w:r>
+        <w:proofErr w:type="spellEnd"/>
+        <w:r>
+          <w:rPr>
+            <w:rStyle w:val="Hyperlink"/>
+            <w:rFonts w:ascii="Arial" w:hAnsi="Arial" w:cs="Arial"/>
+            <w:sz w:val="24"/>
+            <w:szCs w:val="24"/>
+          </w:rPr>
+          <w:t xml:space="preserve"> 2.0, FAISS and </w:t>
+        </w:r>
+        <w:proofErr w:type="spellStart"/>
+        <w:r>
+          <w:rPr>
+            <w:rStyle w:val="Hyperlink"/>
+            <w:rFonts w:ascii="Arial" w:hAnsi="Arial" w:cs="Arial"/>
+            <w:sz w:val="24"/>
+            <w:szCs w:val="24"/>
+          </w:rPr>
+          <w:t>LangChain</w:t>
+        </w:r>
+        <w:proofErr w:type="spellEnd"/>
+        <w:r>
+          <w:rPr>
+            <w:rStyle w:val="Hyperlink"/>
+            <w:rFonts w:ascii="Arial" w:hAnsi="Arial" w:cs="Arial"/>
+            <w:sz w:val="24"/>
+            <w:szCs w:val="24"/>
+          </w:rPr>
+          <w:t xml:space="preserve"> for Question-Answering on Your Own Data</w:t>
         </w:r>
       </w:hyperlink>
     </w:p>
@@ -5160,7 +5366,7 @@
           <w:szCs w:val="24"/>
         </w:rPr>
       </w:pPr>
-      <w:hyperlink r:id="rId23" w:history="1">
+      <w:hyperlink r:id="rId24" w:history="1">
         <w:r>
           <w:rPr>
             <w:rStyle w:val="Hyperlink"/>
@@ -5168,6 +5374,33 @@
             <w:sz w:val="24"/>
             <w:szCs w:val="24"/>
           </w:rPr>
+          <w:t>https://python.langchain.com/docs/get_started</w:t>
+        </w:r>
+      </w:hyperlink>
+    </w:p>
+    <w:p>
+      <w:pPr>
+        <w:pStyle w:val="ListParagraph"/>
+        <w:numPr>
+          <w:ilvl w:val="0"/>
+          <w:numId w:val="4"/>
+        </w:numPr>
+        <w:jc w:val="both"/>
+        <w:rPr>
+          <w:rFonts w:ascii="Arial" w:hAnsi="Arial" w:cs="Arial"/>
+          <w:color w:val="0F0F0F"/>
+          <w:sz w:val="24"/>
+          <w:szCs w:val="24"/>
+        </w:rPr>
+      </w:pPr>
+      <w:hyperlink r:id="rId25" w:history="1">
+        <w:r>
+          <w:rPr>
+            <w:rStyle w:val="Hyperlink"/>
+            <w:rFonts w:ascii="Arial" w:hAnsi="Arial" w:cs="Arial"/>
+            <w:sz w:val="24"/>
+            <w:szCs w:val="24"/>
+          </w:rPr>
           <w:t>https://github.com/facebookresearch/faiss/wiki</w:t>
         </w:r>
       </w:hyperlink>
@@ -5186,7 +5419,7 @@
       </w:pPr>
     </w:p>
     <w:sectPr>
-      <w:footerReference w:type="default" r:id="rId24"/>
+      <w:footerReference w:type="default" r:id="rId26"/>
       <w:pgSz w:w="12240" w:h="15840"/>
       <w:pgMar w:top="1440" w:right="1440" w:bottom="1440" w:left="1440" w:header="720" w:footer="720" w:gutter="0"/>
       <w:cols w:space="720"/>
@@ -6590,7 +6823,7 @@
 </file>
 
 <file path=customXml/itemProps1.xml><?xml version="1.0" encoding="utf-8"?>
-<ds:datastoreItem xmlns:ds="http://schemas.openxmlformats.org/officeDocument/2006/customXml" ds:itemID="{BDFB3C77-CABF-4CEB-BAD5-FB4F75EC2DAC}">
+<ds:datastoreItem xmlns:ds="http://schemas.openxmlformats.org/officeDocument/2006/customXml" ds:itemID="{CFD5A253-131B-4906-972C-8C05E89587A6}">
   <ds:schemaRefs>
     <ds:schemaRef ds:uri="http://schemas.openxmlformats.org/officeDocument/2006/bibliography"/>
   </ds:schemaRefs>

</xml_diff>